<commit_message>
reorganized een, moved files to cg_simulations
</commit_message>
<xml_diff>
--- a/manuscripts/Lau_acn.docx
+++ b/manuscripts/Lau_acn.docx
@@ -79,6 +79,10 @@
       <w:r>
         <w:t xml:space="preserve"> </w:t>
       </w:r>
+      <w:bookmarkStart w:id="0" w:name="_GoBack"/>
+      <w:bookmarkEnd w:id="0"/>
+    </w:p>
+    <w:p>
       <w:r>
         <w:br w:type="page"/>
       </w:r>
@@ -649,33 +653,33 @@
       <w:r>
         <w:t xml:space="preserve">This has important implications for both the effect of </w:t>
       </w:r>
-      <w:commentRangeStart w:id="0"/>
+      <w:commentRangeStart w:id="1"/>
       <w:r>
         <w:t>genetic diversity</w:t>
       </w:r>
       <w:r>
         <w:t xml:space="preserve"> </w:t>
       </w:r>
-      <w:commentRangeEnd w:id="0"/>
+      <w:commentRangeEnd w:id="1"/>
       <w:r>
         <w:rPr>
           <w:rStyle w:val="CommentReference"/>
         </w:rPr>
-        <w:commentReference w:id="0"/>
+        <w:commentReference w:id="1"/>
       </w:r>
       <w:r>
         <w:t xml:space="preserve">on communities and how </w:t>
       </w:r>
-      <w:commentRangeStart w:id="1"/>
+      <w:commentRangeStart w:id="2"/>
       <w:r>
         <w:t xml:space="preserve">natural selection </w:t>
       </w:r>
-      <w:commentRangeEnd w:id="1"/>
+      <w:commentRangeEnd w:id="2"/>
       <w:r>
         <w:rPr>
           <w:rStyle w:val="CommentReference"/>
         </w:rPr>
-        <w:commentReference w:id="1"/>
+        <w:commentReference w:id="2"/>
       </w:r>
       <w:r>
         <w:t>may act in the context of complex ecological communities.</w:t>
@@ -693,45 +697,791 @@
       </w:r>
     </w:p>
     <w:p>
-      <w:r>
+      <w:pPr>
+        <w:rPr>
+          <w:b/>
+        </w:rPr>
+      </w:pPr>
+      <w:r>
+        <w:rPr>
+          <w:b/>
+        </w:rPr>
         <w:t>Introduction</w:t>
       </w:r>
     </w:p>
     <w:p>
       <w:pPr>
-        <w:pStyle w:val="ListParagraph"/>
+        <w:rPr>
+          <w:b/>
+        </w:rPr>
+      </w:pPr>
+    </w:p>
+    <w:p>
+      <w:pPr>
+        <w:pStyle w:val="ListParagraph"/>
+        <w:spacing w:line="480" w:lineRule="auto"/>
         <w:ind w:left="0"/>
       </w:pPr>
-    </w:p>
-    <w:p>
-      <w:pPr>
-        <w:pStyle w:val="ListParagraph"/>
+      <w:r>
+        <w:t>Understanding</w:t>
+      </w:r>
+      <w:r>
+        <w:t xml:space="preserve"> the</w:t>
+      </w:r>
+      <w:r>
+        <w:t xml:space="preserve"> </w:t>
+      </w:r>
+      <w:r>
+        <w:t xml:space="preserve">interplay between ecological and </w:t>
+      </w:r>
+      <w:r>
+        <w:t xml:space="preserve">evolutionary dynamics in the context of multi-species communities is a major </w:t>
+      </w:r>
+      <w:r>
+        <w:t xml:space="preserve">research </w:t>
+      </w:r>
+      <w:r>
+        <w:t xml:space="preserve">frontier. </w:t>
+      </w:r>
+      <w:r>
+        <w:t xml:space="preserve">This is based on the now </w:t>
+      </w:r>
+      <w:r>
+        <w:t xml:space="preserve">sizeable </w:t>
+      </w:r>
+      <w:r>
+        <w:t>body of research showing that genetic variation in a single species can contribute to the structure, assembly and stability of communities (</w:t>
+      </w:r>
+      <w:r>
+        <w:t xml:space="preserve">see </w:t>
+      </w:r>
+      <w:r>
+        <w:t>Whitham et al. 2013</w:t>
+      </w:r>
+      <w:r>
+        <w:t xml:space="preserve"> and </w:t>
+      </w:r>
+      <w:commentRangeStart w:id="3"/>
+      <w:r>
+        <w:t>Thompson 2013</w:t>
+      </w:r>
+      <w:commentRangeEnd w:id="3"/>
+      <w:r>
+        <w:rPr>
+          <w:rStyle w:val="CommentReference"/>
+        </w:rPr>
+        <w:commentReference w:id="3"/>
+      </w:r>
+      <w:r>
+        <w:t xml:space="preserve">).  </w:t>
+      </w:r>
+      <w:r>
+        <w:t xml:space="preserve">These studies have primarily focused on the role of a single species on composition and have generally </w:t>
+      </w:r>
+      <w:r>
+        <w:t xml:space="preserve">not </w:t>
+      </w:r>
+      <w:r>
+        <w:t>put this in the context of shifting interactions among species</w:t>
+      </w:r>
+      <w:r>
+        <w:t xml:space="preserve"> (but see Bailey et al. 2007</w:t>
+      </w:r>
+      <w:r>
+        <w:t>,</w:t>
+      </w:r>
+      <w:r>
+        <w:t xml:space="preserve"> </w:t>
+      </w:r>
+      <w:commentRangeStart w:id="4"/>
+      <w:r>
+        <w:t>Bolnick et al. 2011, Moya-Larano 2011 and Pires 2011</w:t>
+      </w:r>
+      <w:commentRangeEnd w:id="4"/>
+      <w:r>
+        <w:rPr>
+          <w:rStyle w:val="CommentReference"/>
+        </w:rPr>
+        <w:commentReference w:id="4"/>
+      </w:r>
+      <w:r>
+        <w:t>)</w:t>
+      </w:r>
+      <w:r>
+        <w:t xml:space="preserve">. </w:t>
+      </w:r>
+      <w:r>
+        <w:t xml:space="preserve">Recently, the merger of findings from the fields of ecological genetics </w:t>
+      </w:r>
+      <w:r>
+        <w:t xml:space="preserve">and network ecology </w:t>
+      </w:r>
+      <w:r>
+        <w:t>has</w:t>
+      </w:r>
+      <w:r>
+        <w:t xml:space="preserve"> lead</w:t>
+      </w:r>
+      <w:r>
+        <w:t xml:space="preserve"> to a </w:t>
+      </w:r>
+      <w:r>
+        <w:t>new, more complete</w:t>
+      </w:r>
+      <w:r>
+        <w:t xml:space="preserve"> </w:t>
+      </w:r>
+      <w:r>
+        <w:t xml:space="preserve">perspective of </w:t>
+      </w:r>
+      <w:r>
+        <w:t>evolutionary ecology.</w:t>
+      </w:r>
+      <w:r>
+        <w:t xml:space="preserve"> </w:t>
+      </w:r>
+      <w:r>
+        <w:t xml:space="preserve">The primary contribution of </w:t>
+      </w:r>
+      <w:commentRangeStart w:id="5"/>
+      <w:r>
+        <w:t>n</w:t>
+      </w:r>
+      <w:r>
+        <w:t>etwork ec</w:t>
+      </w:r>
+      <w:r>
+        <w:t xml:space="preserve">ology </w:t>
+      </w:r>
+      <w:commentRangeEnd w:id="5"/>
+      <w:r>
+        <w:rPr>
+          <w:rStyle w:val="CommentReference"/>
+        </w:rPr>
+        <w:commentReference w:id="5"/>
+      </w:r>
+      <w:r>
+        <w:t xml:space="preserve">has been the </w:t>
+      </w:r>
+      <w:r>
+        <w:t xml:space="preserve">development of a </w:t>
+      </w:r>
+      <w:r>
+        <w:t xml:space="preserve">perspective that </w:t>
+      </w:r>
+      <w:r>
+        <w:t>enables the study of structures beyond isolated species pairs</w:t>
+      </w:r>
+      <w:r>
+        <w:t xml:space="preserve"> (Proulx et al. 2005)</w:t>
+      </w:r>
+      <w:r>
+        <w:t>.</w:t>
+      </w:r>
+    </w:p>
+    <w:p>
+      <w:pPr>
+        <w:pStyle w:val="ListParagraph"/>
+        <w:spacing w:line="480" w:lineRule="auto"/>
+        <w:ind w:left="0" w:firstLine="720"/>
+      </w:pPr>
+      <w:r>
+        <w:t xml:space="preserve">Of the many </w:t>
+      </w:r>
+      <w:r>
+        <w:t>structural concepts</w:t>
+      </w:r>
+      <w:r>
+        <w:t xml:space="preserve"> in network theory</w:t>
+      </w:r>
+      <w:r>
+        <w:t>, nestedness</w:t>
+      </w:r>
+      <w:r>
+        <w:t xml:space="preserve"> has </w:t>
+      </w:r>
+      <w:r>
+        <w:t>played an important role in advancing the study of ecological networks</w:t>
+      </w:r>
+      <w:r>
+        <w:t xml:space="preserve"> and of evolution in a community context</w:t>
+      </w:r>
+      <w:r>
+        <w:t xml:space="preserve">. </w:t>
+      </w:r>
+      <w:r>
+        <w:t>Primarily used in the study of networks comprised of two distinct groups (i.e. bi-partite networks), n</w:t>
+      </w:r>
+      <w:r>
+        <w:t>estedness</w:t>
+      </w:r>
+      <w:r>
+        <w:t xml:space="preserve"> is the tendency for both generalist and specialist species to interact with generalist species</w:t>
+      </w:r>
+      <w:r>
+        <w:t xml:space="preserve"> (Atmar and Patterson 1993)</w:t>
+      </w:r>
+      <w:r>
+        <w:t>.</w:t>
+      </w:r>
+      <w:r>
+        <w:t xml:space="preserve"> </w:t>
+      </w:r>
+      <w:r>
+        <w:t>S</w:t>
+      </w:r>
+      <w:r>
+        <w:t xml:space="preserve">tudied predominantly in mutualistic networks, </w:t>
+      </w:r>
+      <w:r>
+        <w:t xml:space="preserve">nestedness has been shown to increase diversity </w:t>
+      </w:r>
+      <w:r>
+        <w:t>(Bascompte et al. 2006)</w:t>
+      </w:r>
+      <w:r>
+        <w:t xml:space="preserve">. </w:t>
+      </w:r>
+      <w:r>
+        <w:t xml:space="preserve">One mechanism for the effect of </w:t>
+      </w:r>
+      <w:r>
+        <w:t xml:space="preserve">nestedness </w:t>
+      </w:r>
+      <w:r>
+        <w:t xml:space="preserve">is that it should minimize </w:t>
+      </w:r>
+      <w:r>
+        <w:t>competition among species within each part of the network (</w:t>
+      </w:r>
+      <w:commentRangeStart w:id="6"/>
+      <w:r>
+        <w:t>Patterson and Brown 1991</w:t>
+      </w:r>
+      <w:commentRangeEnd w:id="6"/>
+      <w:r>
+        <w:rPr>
+          <w:rStyle w:val="CommentReference"/>
+        </w:rPr>
+        <w:commentReference w:id="6"/>
+      </w:r>
+      <w:r>
+        <w:t>)</w:t>
+      </w:r>
+      <w:r>
+        <w:t>.</w:t>
+      </w:r>
+      <w:r>
+        <w:t xml:space="preserve"> </w:t>
+      </w:r>
+      <w:r>
+        <w:t xml:space="preserve">It has often been concluded that nestedness arises in ecological networks through selection for species interactions that </w:t>
+      </w:r>
+      <w:r>
+        <w:t>lead to nestedness.</w:t>
+      </w:r>
+    </w:p>
+    <w:p>
+      <w:pPr>
+        <w:pStyle w:val="ListParagraph"/>
+        <w:spacing w:line="480" w:lineRule="auto"/>
+        <w:ind w:left="0" w:firstLine="720"/>
+      </w:pPr>
+      <w:r>
+        <w:t xml:space="preserve">Genetic variation in foundation species is likely to contribute to the structure of ecological interaction networks. </w:t>
+      </w:r>
+      <w:r>
+        <w:t xml:space="preserve">Genetic diversity has previously been shown to have positive effects on </w:t>
+      </w:r>
+      <w:r>
+        <w:t xml:space="preserve">arthropod </w:t>
+      </w:r>
+      <w:r>
+        <w:t>species</w:t>
+      </w:r>
+      <w:r>
+        <w:t>’</w:t>
+      </w:r>
+      <w:r>
+        <w:t xml:space="preserve"> diversity in ecosystems (Wimp et al. </w:t>
+      </w:r>
+      <w:commentRangeStart w:id="7"/>
+      <w:r>
+        <w:t>2004</w:t>
+      </w:r>
+      <w:commentRangeEnd w:id="7"/>
+      <w:r>
+        <w:rPr>
+          <w:rStyle w:val="CommentReference"/>
+        </w:rPr>
+        <w:commentReference w:id="7"/>
+      </w:r>
+      <w:r>
+        <w:t>, Crutsinger et al. 2006</w:t>
+      </w:r>
+      <w:r>
+        <w:t>, Agrawal???</w:t>
+      </w:r>
+      <w:r>
+        <w:t>, Strauss???</w:t>
+      </w:r>
+      <w:r>
+        <w:t>).</w:t>
+      </w:r>
+      <w:r>
+        <w:t xml:space="preserve"> </w:t>
+      </w:r>
+      <w:r>
+        <w:t>Genetic variation in plant species, such as cottonwoods (Keith et al. 2010) and evening primrose (Agrawal et al. 20??)</w:t>
+      </w:r>
+      <w:r>
+        <w:t>, has also been shown to affect insect community composition</w:t>
+      </w:r>
+      <w:r>
+        <w:t>.</w:t>
+      </w:r>
+      <w:r>
+        <w:t xml:space="preserve"> In addition, plant genetic similarity has also been shown to the similarity of the communities of arthropods associated with cottonwoods (Bangert et al. 2005) and eucalypts (</w:t>
+      </w:r>
+      <w:r>
+        <w:t>Barbour et al. 2011</w:t>
+      </w:r>
+      <w:r>
+        <w:t>)</w:t>
+      </w:r>
+      <w:r>
+        <w:t>.</w:t>
+      </w:r>
+      <w:r>
+        <w:t xml:space="preserve"> </w:t>
+      </w:r>
+      <w:r>
+        <w:t xml:space="preserve">Thus, because genetic variation leads to distinct but overlapping communities of associated species, it is possible that these compositional effects will lead to nestedness of arthropods and other groups of </w:t>
+      </w:r>
+      <w:r>
+        <w:t>interacting species</w:t>
+      </w:r>
+      <w:r>
+        <w:t xml:space="preserve">. </w:t>
+      </w:r>
+    </w:p>
+    <w:p>
+      <w:pPr>
+        <w:pStyle w:val="ListParagraph"/>
+        <w:spacing w:line="480" w:lineRule="auto"/>
+        <w:ind w:left="0" w:firstLine="720"/>
+      </w:pPr>
+      <w:r>
+        <w:t xml:space="preserve">Although studies of nestedness have often employed an evolutionary perspective, all such empirical studies have been at the scale of species-species interaction networks. </w:t>
+      </w:r>
+      <w:r>
+        <w:t xml:space="preserve">DISCUSS </w:t>
+      </w:r>
+      <w:r>
+        <w:t xml:space="preserve">Bailey et al. 2007, </w:t>
+      </w:r>
+      <w:commentRangeStart w:id="8"/>
+      <w:r>
+        <w:t>Bolnick et al. 2011, Moya-Larano 2011 and Pires 2011</w:t>
+      </w:r>
+      <w:commentRangeEnd w:id="8"/>
+      <w:r>
+        <w:commentReference w:id="8"/>
+      </w:r>
+      <w:r>
+        <w:t>.</w:t>
+      </w:r>
+    </w:p>
+    <w:p>
+      <w:pPr>
+        <w:pStyle w:val="ListParagraph"/>
+        <w:spacing w:line="480" w:lineRule="auto"/>
+        <w:ind w:left="0" w:firstLine="720"/>
+      </w:pPr>
+      <w:r>
+        <w:t xml:space="preserve">Here, we study the structure of interactions between leaf modifying arthropods and </w:t>
+      </w:r>
+      <w:r>
+        <w:t xml:space="preserve">a foundation species, </w:t>
+      </w:r>
+      <w:r>
+        <w:rPr>
+          <w:i/>
+        </w:rPr>
+        <w:t>Populus angustifolia</w:t>
+      </w:r>
+      <w:r>
+        <w:t xml:space="preserve"> James (narrowleaf cottonwood)</w:t>
+      </w:r>
+      <w:r>
+        <w:t>,</w:t>
+      </w:r>
+      <w:r>
+        <w:t xml:space="preserve"> to examine how genetically based variability influences interaction network structure</w:t>
+      </w:r>
+      <w:r>
+        <w:t>.</w:t>
+      </w:r>
+      <w:r>
+        <w:t xml:space="preserve"> </w:t>
+      </w:r>
+      <w:r>
+        <w:t xml:space="preserve">We use </w:t>
+      </w:r>
+      <w:r>
+        <w:t xml:space="preserve">a common garden to experimentally </w:t>
+      </w:r>
+      <w:r>
+        <w:t>separate</w:t>
+      </w:r>
+      <w:r>
+        <w:t xml:space="preserve"> the community level effects of phenotypic variation</w:t>
+      </w:r>
+      <w:r>
+        <w:t xml:space="preserve"> </w:t>
+      </w:r>
+      <w:r>
+        <w:t xml:space="preserve">by minimizing and randomizing </w:t>
+      </w:r>
+      <w:r>
+        <w:t>local environment</w:t>
+      </w:r>
+      <w:r>
+        <w:t>al</w:t>
+      </w:r>
+      <w:r>
+        <w:t xml:space="preserve"> variation</w:t>
+      </w:r>
+      <w:r>
+        <w:t>. We set out to test the main hypothesis that genetic variation in traits determining interactions can lead to nestedness in ecological interaction networks</w:t>
+      </w:r>
+      <w:r>
+        <w:t xml:space="preserve"> and the ensuing hypothesis that genetically based variation in traits involved in a plant-herbivore interaction contribute to nestedness</w:t>
+      </w:r>
+      <w:r>
+        <w:t xml:space="preserve">. </w:t>
+      </w:r>
+      <w:r>
+        <w:t>W</w:t>
+      </w:r>
+      <w:r>
+        <w:t>e</w:t>
+      </w:r>
+      <w:r>
+        <w:t xml:space="preserve"> begin by testing </w:t>
+      </w:r>
+      <w:r>
+        <w:t xml:space="preserve">whether or not plant genotype contributes to nestedness of a plant interaction network by influencing community composition. We then explore how genetically based variation in traits controlling an interaction with a keystone herbivore contributes to </w:t>
+      </w:r>
+      <w:r>
+        <w:t>network structure</w:t>
+      </w:r>
+      <w:r>
+        <w:t xml:space="preserve">. </w:t>
+      </w:r>
+      <w:r>
+        <w:t xml:space="preserve">These findings have important implications </w:t>
+      </w:r>
+      <w:r>
+        <w:t xml:space="preserve">for </w:t>
+      </w:r>
+      <w:r>
+        <w:t xml:space="preserve">both </w:t>
+      </w:r>
+      <w:r>
+        <w:t>ecological and evolutionary theory, as a genetic basis to nestedness would provide a means for selection to act on</w:t>
+      </w:r>
+      <w:r>
+        <w:t xml:space="preserve"> ecological interaction network structure</w:t>
+      </w:r>
+      <w:r>
+        <w:t xml:space="preserve"> and a new mechanism </w:t>
+      </w:r>
+      <w:r>
+        <w:t>for how genetic variation contributes to community stability.</w:t>
+      </w:r>
+    </w:p>
+    <w:p>
+      <w:pPr>
+        <w:pStyle w:val="ListParagraph"/>
+        <w:spacing w:line="480" w:lineRule="auto"/>
         <w:ind w:left="0"/>
       </w:pPr>
-      <w:r>
+    </w:p>
+    <w:p>
+      <w:pPr>
+        <w:pStyle w:val="ListParagraph"/>
+        <w:spacing w:line="480" w:lineRule="auto"/>
+        <w:ind w:left="0"/>
+        <w:rPr>
+          <w:b/>
+        </w:rPr>
+      </w:pPr>
+      <w:r>
+        <w:rPr>
+          <w:b/>
+        </w:rPr>
         <w:t>Methods</w:t>
       </w:r>
     </w:p>
     <w:p>
       <w:pPr>
         <w:pStyle w:val="ListParagraph"/>
+        <w:spacing w:line="480" w:lineRule="auto"/>
         <w:ind w:left="0"/>
-      </w:pPr>
-    </w:p>
-    <w:p>
-      <w:pPr>
-        <w:pStyle w:val="ListParagraph"/>
+        <w:rPr>
+          <w:i/>
+        </w:rPr>
+      </w:pPr>
+      <w:r>
+        <w:rPr>
+          <w:i/>
+        </w:rPr>
+        <w:t>C</w:t>
+      </w:r>
+      <w:r>
+        <w:rPr>
+          <w:i/>
+        </w:rPr>
+        <w:t xml:space="preserve">ommon </w:t>
+      </w:r>
+      <w:r>
+        <w:rPr>
+          <w:i/>
+        </w:rPr>
+        <w:t>Garden D</w:t>
+      </w:r>
+      <w:r>
+        <w:rPr>
+          <w:i/>
+        </w:rPr>
+        <w:t>esign</w:t>
+      </w:r>
+    </w:p>
+    <w:p>
+      <w:pPr>
+        <w:pStyle w:val="ListParagraph"/>
+        <w:spacing w:line="480" w:lineRule="auto"/>
         <w:ind w:left="0"/>
       </w:pPr>
       <w:r>
+        <w:t xml:space="preserve">Location, Pit site in Uintah. Genotypes largely originated from nearby site (screen). </w:t>
+      </w:r>
+      <w:r>
+        <w:t xml:space="preserve">Replicated </w:t>
+      </w:r>
+      <w:r>
+        <w:t>genotypes</w:t>
+      </w:r>
+      <w:r>
+        <w:t xml:space="preserve">. </w:t>
+      </w:r>
+      <w:r>
+        <w:t>Randomly planted</w:t>
+      </w:r>
+      <w:r>
+        <w:t xml:space="preserve"> in 1991 (Martinsen et al. </w:t>
+      </w:r>
+      <w:r>
+        <w:t>????</w:t>
+      </w:r>
+      <w:r>
+        <w:t xml:space="preserve">). </w:t>
+      </w:r>
+      <w:r>
+        <w:t>Genotypes identified by RFLP.</w:t>
+      </w:r>
+    </w:p>
+    <w:p>
+      <w:pPr>
+        <w:pStyle w:val="ListParagraph"/>
+        <w:spacing w:line="480" w:lineRule="auto"/>
+        <w:ind w:left="0"/>
+      </w:pPr>
+    </w:p>
+    <w:p>
+      <w:pPr>
+        <w:pStyle w:val="ListParagraph"/>
+        <w:spacing w:line="480" w:lineRule="auto"/>
+        <w:ind w:left="0"/>
+        <w:rPr>
+          <w:i/>
+        </w:rPr>
+      </w:pPr>
+      <w:r>
+        <w:rPr>
+          <w:i/>
+        </w:rPr>
+        <w:t xml:space="preserve">Leaf-modifying </w:t>
+      </w:r>
+      <w:r>
+        <w:rPr>
+          <w:i/>
+        </w:rPr>
+        <w:t>Insect</w:t>
+      </w:r>
+      <w:r>
+        <w:rPr>
+          <w:i/>
+        </w:rPr>
+        <w:t xml:space="preserve"> Observations</w:t>
+      </w:r>
+    </w:p>
+    <w:p>
+      <w:pPr>
+        <w:pStyle w:val="ListParagraph"/>
+        <w:spacing w:line="480" w:lineRule="auto"/>
+        <w:ind w:left="0"/>
+      </w:pPr>
+      <w:r>
+        <w:t xml:space="preserve">Insect observations were conducted on both living and senescing leaves. This was done in order to illucidate how tree </w:t>
+      </w:r>
+      <w:r>
+        <w:t xml:space="preserve">sensescence, which is known to be driven by </w:t>
+      </w:r>
+      <w:r>
+        <w:rPr>
+          <w:i/>
+        </w:rPr>
+        <w:t>P. betae</w:t>
+      </w:r>
+      <w:r>
+        <w:t>, to influence network structure</w:t>
+      </w:r>
+      <w:r>
+        <w:t>.</w:t>
+      </w:r>
+    </w:p>
+    <w:p>
+      <w:pPr>
+        <w:pStyle w:val="ListParagraph"/>
+        <w:spacing w:line="480" w:lineRule="auto"/>
+        <w:ind w:left="0"/>
+      </w:pPr>
+    </w:p>
+    <w:p>
+      <w:pPr>
+        <w:pStyle w:val="ListParagraph"/>
+        <w:spacing w:line="480" w:lineRule="auto"/>
+        <w:ind w:left="0"/>
+        <w:rPr>
+          <w:i/>
+        </w:rPr>
+      </w:pPr>
+      <w:r>
+        <w:rPr>
+          <w:i/>
+        </w:rPr>
+        <w:t xml:space="preserve">Network </w:t>
+      </w:r>
+      <w:r>
+        <w:rPr>
+          <w:i/>
+        </w:rPr>
+        <w:t>Modeling</w:t>
+      </w:r>
+    </w:p>
+    <w:p>
+      <w:pPr>
+        <w:pStyle w:val="ListParagraph"/>
+        <w:spacing w:line="480" w:lineRule="auto"/>
+        <w:ind w:left="0"/>
+        <w:rPr>
+          <w:i/>
+        </w:rPr>
+      </w:pPr>
+      <w:r>
+        <w:t xml:space="preserve">Bipartite network </w:t>
+      </w:r>
+      <w:r>
+        <w:t xml:space="preserve">builder </w:t>
+      </w:r>
+      <w:r>
+        <w:t>and Araujo method</w:t>
+      </w:r>
+    </w:p>
+    <w:p>
+      <w:pPr>
+        <w:pStyle w:val="ListParagraph"/>
+        <w:spacing w:line="480" w:lineRule="auto"/>
+        <w:ind w:left="0"/>
+        <w:rPr>
+          <w:i/>
+        </w:rPr>
+      </w:pPr>
+    </w:p>
+    <w:p>
+      <w:pPr>
+        <w:pStyle w:val="ListParagraph"/>
+        <w:spacing w:line="480" w:lineRule="auto"/>
+        <w:ind w:left="0"/>
+        <w:rPr>
+          <w:i/>
+        </w:rPr>
+      </w:pPr>
+      <w:r>
+        <w:rPr>
+          <w:i/>
+        </w:rPr>
+        <w:t xml:space="preserve">Statistical </w:t>
+      </w:r>
+      <w:r>
+        <w:rPr>
+          <w:i/>
+        </w:rPr>
+        <w:t>Analyses</w:t>
+      </w:r>
+      <w:r>
+        <w:rPr>
+          <w:i/>
+        </w:rPr>
+        <w:t xml:space="preserve"> and Software</w:t>
+      </w:r>
+    </w:p>
+    <w:p>
+      <w:pPr>
+        <w:pStyle w:val="ListParagraph"/>
+        <w:spacing w:line="480" w:lineRule="auto"/>
+        <w:ind w:left="0"/>
+      </w:pPr>
+      <w:r>
+        <w:t xml:space="preserve">REML, PERMANOVA, t-test, </w:t>
+      </w:r>
+      <w:r>
+        <w:t>Nestedness, nestedness temperature, co-occurrence null modeling</w:t>
+      </w:r>
+      <w:r>
+        <w:t>, SES, C-Score</w:t>
+      </w:r>
+      <w:r>
+        <w:t xml:space="preserve">, </w:t>
+      </w:r>
+      <w:r>
+        <w:t>vegan, bipartite, ComGenR, ecodist</w:t>
+      </w:r>
+    </w:p>
+    <w:p>
+      <w:pPr>
+        <w:pStyle w:val="ListParagraph"/>
+        <w:spacing w:line="480" w:lineRule="auto"/>
+        <w:ind w:left="0"/>
+      </w:pPr>
+    </w:p>
+    <w:p>
+      <w:pPr>
+        <w:pStyle w:val="ListParagraph"/>
+        <w:spacing w:line="480" w:lineRule="auto"/>
+        <w:ind w:left="0"/>
+        <w:rPr>
+          <w:b/>
+        </w:rPr>
+      </w:pPr>
+      <w:r>
+        <w:rPr>
+          <w:b/>
+        </w:rPr>
         <w:t>Results</w:t>
       </w:r>
-    </w:p>
-    <w:p>
-      <w:pPr>
-        <w:pStyle w:val="ListParagraph"/>
-        <w:ind w:left="0"/>
-      </w:pPr>
     </w:p>
     <w:p>
       <w:pPr>
@@ -740,15 +1490,21 @@
           <w:ilvl w:val="1"/>
           <w:numId w:val="5"/>
         </w:numPr>
-      </w:pPr>
-      <w:r>
-        <w:t xml:space="preserve">Early senescence of leaves was driven by genetically based susceptibility to </w:t>
-      </w:r>
-      <w:r>
-        <w:rPr>
-          <w:i/>
-        </w:rPr>
-        <w:t>Pemphigus betae</w:t>
+        <w:spacing w:line="480" w:lineRule="auto"/>
+      </w:pPr>
+      <w:commentRangeStart w:id="9"/>
+      <w:r>
+        <w:t>Living</w:t>
+      </w:r>
+      <w:commentRangeEnd w:id="9"/>
+      <w:r>
+        <w:rPr>
+          <w:rStyle w:val="CommentReference"/>
+        </w:rPr>
+        <w:commentReference w:id="9"/>
+      </w:r>
+      <w:r>
+        <w:t xml:space="preserve"> but not senesced genotype-herbivore bipartite network structure was significantly nested </w:t>
       </w:r>
     </w:p>
     <w:p>
@@ -758,18 +1514,34 @@
           <w:ilvl w:val="2"/>
           <w:numId w:val="5"/>
         </w:numPr>
-      </w:pPr>
-      <w:r>
-        <w:t xml:space="preserve">Percent leaves with </w:t>
+        <w:spacing w:line="480" w:lineRule="auto"/>
+      </w:pPr>
+      <w:r>
+        <w:t xml:space="preserve">Live: </w:t>
       </w:r>
       <w:r>
         <w:rPr>
           <w:i/>
         </w:rPr>
-        <w:t xml:space="preserve">P. betae </w:t>
-      </w:r>
-      <w:r>
-        <w:t>decreased 31% from live to senesced leaves</w:t>
+        <w:t>z</w:t>
+      </w:r>
+      <w:r>
+        <w:t>=</w:t>
+      </w:r>
+      <w:r>
+        <w:t>-2.2931</w:t>
+      </w:r>
+      <w:r>
+        <w:t xml:space="preserve">, </w:t>
+      </w:r>
+      <w:r>
+        <w:rPr>
+          <w:i/>
+        </w:rPr>
+        <w:t>P</w:t>
+      </w:r>
+      <w:r>
+        <w:t>=0.023</w:t>
       </w:r>
     </w:p>
     <w:p>
@@ -779,54 +1551,213 @@
           <w:ilvl w:val="2"/>
           <w:numId w:val="5"/>
         </w:numPr>
-      </w:pPr>
+        <w:spacing w:line="480" w:lineRule="auto"/>
+      </w:pPr>
+      <w:r>
+        <w:t xml:space="preserve">Senesced = </w:t>
+      </w:r>
       <w:r>
         <w:rPr>
           <w:i/>
         </w:rPr>
-        <w:t>P. betae</w:t>
-      </w:r>
-      <w:r>
-        <w:t xml:space="preserve"> on live leaves was heritable (</w:t>
-      </w:r>
-      <m:oMath>
-        <m:sSubSup>
-          <m:sSubSupPr>
-            <m:ctrlPr>
-              <w:rPr>
-                <w:rFonts w:ascii="Cambria Math" w:hAnsi="Cambria Math"/>
-                <w:i/>
-              </w:rPr>
-            </m:ctrlPr>
-          </m:sSubSupPr>
-          <m:e>
-            <m:r>
-              <w:rPr>
-                <w:rFonts w:ascii="Cambria Math" w:hAnsi="Cambria Math"/>
-              </w:rPr>
-              <m:t>H</m:t>
-            </m:r>
-          </m:e>
-          <m:sub>
-            <m:r>
-              <w:rPr>
-                <w:rFonts w:ascii="Cambria Math" w:hAnsi="Cambria Math"/>
-              </w:rPr>
-              <m:t>B</m:t>
-            </m:r>
-          </m:sub>
-          <m:sup>
-            <m:r>
-              <w:rPr>
-                <w:rFonts w:ascii="Cambria Math" w:hAnsi="Cambria Math"/>
-              </w:rPr>
-              <m:t>2</m:t>
-            </m:r>
-          </m:sup>
-        </m:sSubSup>
-      </m:oMath>
-      <w:r>
-        <w:t xml:space="preserve">=0.39, </w:t>
+        <w:t>z</w:t>
+      </w:r>
+      <w:r>
+        <w:t>=</w:t>
+      </w:r>
+      <w:r>
+        <w:t>-</w:t>
+      </w:r>
+      <w:r>
+        <w:t xml:space="preserve">1.786, </w:t>
+      </w:r>
+      <w:r>
+        <w:rPr>
+          <w:i/>
+        </w:rPr>
+        <w:t>P</w:t>
+      </w:r>
+      <w:r>
+        <w:t>=0.086</w:t>
+      </w:r>
+    </w:p>
+    <w:p>
+      <w:pPr>
+        <w:pStyle w:val="ListParagraph"/>
+        <w:numPr>
+          <w:ilvl w:val="1"/>
+          <w:numId w:val="5"/>
+        </w:numPr>
+        <w:spacing w:line="480" w:lineRule="auto"/>
+      </w:pPr>
+      <w:commentRangeStart w:id="10"/>
+      <w:r>
+        <w:t>Genotype</w:t>
+      </w:r>
+      <w:commentRangeEnd w:id="10"/>
+      <w:r>
+        <w:rPr>
+          <w:rStyle w:val="CommentReference"/>
+        </w:rPr>
+        <w:commentReference w:id="10"/>
+      </w:r>
+      <w:r>
+        <w:t xml:space="preserve"> affected composition (relativized by species max) of living leaves (</w:t>
+      </w:r>
+      <w:r>
+        <w:rPr>
+          <w:i/>
+        </w:rPr>
+        <w:t>F</w:t>
+      </w:r>
+      <w:r>
+        <w:t>=1.85,</w:t>
+      </w:r>
+      <w:r>
+        <w:t xml:space="preserve"> </w:t>
+      </w:r>
+      <w:r>
+        <w:rPr>
+          <w:i/>
+        </w:rPr>
+        <w:t>P</w:t>
+      </w:r>
+      <w:r>
+        <w:t>=0.004,</w:t>
+      </w:r>
+      <w:r>
+        <w:t xml:space="preserve"> </w:t>
+      </w:r>
+      <w:r>
+        <w:rPr>
+          <w:i/>
+        </w:rPr>
+        <w:t>R</w:t>
+      </w:r>
+      <w:r>
+        <w:rPr>
+          <w:i/>
+          <w:vertAlign w:val="superscript"/>
+        </w:rPr>
+        <w:t>2</w:t>
+      </w:r>
+      <w:r>
+        <w:t>=0.28</w:t>
+      </w:r>
+      <w:r>
+        <w:t>)</w:t>
+      </w:r>
+    </w:p>
+    <w:p>
+      <w:pPr>
+        <w:pStyle w:val="ListParagraph"/>
+        <w:numPr>
+          <w:ilvl w:val="1"/>
+          <w:numId w:val="5"/>
+        </w:numPr>
+        <w:spacing w:line="480" w:lineRule="auto"/>
+      </w:pPr>
+      <w:r>
+        <w:t xml:space="preserve">Both living and senesced leaves showed significant co-occurrence patterns with high amounts of community </w:t>
+      </w:r>
+      <w:commentRangeStart w:id="11"/>
+      <w:r>
+        <w:t>aggregation</w:t>
+      </w:r>
+      <w:commentRangeEnd w:id="11"/>
+      <w:r>
+        <w:rPr>
+          <w:rStyle w:val="CommentReference"/>
+        </w:rPr>
+        <w:commentReference w:id="11"/>
+      </w:r>
+    </w:p>
+    <w:p>
+      <w:pPr>
+        <w:pStyle w:val="ListParagraph"/>
+        <w:numPr>
+          <w:ilvl w:val="2"/>
+          <w:numId w:val="5"/>
+        </w:numPr>
+        <w:spacing w:line="480" w:lineRule="auto"/>
+      </w:pPr>
+      <w:r>
+        <w:t>SES</w:t>
+      </w:r>
+      <w:r>
+        <w:rPr>
+          <w:vertAlign w:val="subscript"/>
+        </w:rPr>
+        <w:t>live</w:t>
+      </w:r>
+      <w:r>
+        <w:t xml:space="preserve"> = -7.865, P &lt;&lt; 0.001</w:t>
+      </w:r>
+    </w:p>
+    <w:p>
+      <w:pPr>
+        <w:pStyle w:val="ListParagraph"/>
+        <w:numPr>
+          <w:ilvl w:val="2"/>
+          <w:numId w:val="5"/>
+        </w:numPr>
+        <w:spacing w:line="480" w:lineRule="auto"/>
+      </w:pPr>
+      <w:r>
+        <w:t>SES</w:t>
+      </w:r>
+      <w:r>
+        <w:rPr>
+          <w:vertAlign w:val="subscript"/>
+        </w:rPr>
+        <w:t>senesced</w:t>
+      </w:r>
+      <w:r>
+        <w:t xml:space="preserve"> = -4.447, P &lt;&lt; 0.001</w:t>
+      </w:r>
+    </w:p>
+    <w:p>
+      <w:pPr>
+        <w:pStyle w:val="ListParagraph"/>
+        <w:numPr>
+          <w:ilvl w:val="2"/>
+          <w:numId w:val="5"/>
+        </w:numPr>
+        <w:spacing w:line="480" w:lineRule="auto"/>
+      </w:pPr>
+      <w:r>
+        <w:t xml:space="preserve">Co-occurrence network structure differed between live and senescent (QAP: </w:t>
+      </w:r>
+      <w:r>
+        <w:rPr>
+          <w:i/>
+        </w:rPr>
+        <w:t>z</w:t>
+      </w:r>
+      <w:r>
+        <w:t xml:space="preserve">=7.454, </w:t>
+      </w:r>
+      <w:r>
+        <w:rPr>
+          <w:i/>
+        </w:rPr>
+        <w:t>P</w:t>
+      </w:r>
+      <w:r>
+        <w:t>&lt;&lt;0.001)</w:t>
+      </w:r>
+    </w:p>
+    <w:p>
+      <w:pPr>
+        <w:pStyle w:val="ListParagraph"/>
+        <w:numPr>
+          <w:ilvl w:val="2"/>
+          <w:numId w:val="5"/>
+        </w:numPr>
+        <w:spacing w:line="480" w:lineRule="auto"/>
+      </w:pPr>
+      <w:r>
+        <w:t>Genotype did not influence co-occurrence patterns within trees (</w:t>
       </w:r>
       <m:oMath>
         <m:r>
@@ -843,7 +1774,7 @@
         <w:t>2</w:t>
       </w:r>
       <w:r>
-        <w:t xml:space="preserve">=6.75, </w:t>
+        <w:t xml:space="preserve">=0.00, </w:t>
       </w:r>
       <w:r>
         <w:rPr>
@@ -852,7 +1783,156 @@
         <w:t>P</w:t>
       </w:r>
       <w:r>
-        <w:t>=0.009), but not senesced leaves (</w:t>
+        <w:t>=1.00)</w:t>
+      </w:r>
+    </w:p>
+    <w:p>
+      <w:pPr>
+        <w:pStyle w:val="ListParagraph"/>
+        <w:numPr>
+          <w:ilvl w:val="1"/>
+          <w:numId w:val="5"/>
+        </w:numPr>
+        <w:spacing w:line="480" w:lineRule="auto"/>
+      </w:pPr>
+      <w:r>
+        <w:t xml:space="preserve">Early senescence of leaves was driven by genetically based susceptibility to </w:t>
+      </w:r>
+      <w:r>
+        <w:rPr>
+          <w:i/>
+        </w:rPr>
+        <w:t xml:space="preserve">Pemphigus </w:t>
+      </w:r>
+      <w:commentRangeStart w:id="12"/>
+      <w:r>
+        <w:rPr>
+          <w:i/>
+        </w:rPr>
+        <w:t>betae</w:t>
+      </w:r>
+      <w:commentRangeEnd w:id="12"/>
+      <w:r>
+        <w:rPr>
+          <w:rStyle w:val="CommentReference"/>
+        </w:rPr>
+        <w:commentReference w:id="12"/>
+      </w:r>
+    </w:p>
+    <w:p>
+      <w:pPr>
+        <w:pStyle w:val="ListParagraph"/>
+        <w:numPr>
+          <w:ilvl w:val="2"/>
+          <w:numId w:val="5"/>
+        </w:numPr>
+        <w:spacing w:line="480" w:lineRule="auto"/>
+      </w:pPr>
+      <w:r>
+        <w:t>Average p</w:t>
+      </w:r>
+      <w:r>
+        <w:t xml:space="preserve">ercent leaves with </w:t>
+      </w:r>
+      <w:r>
+        <w:rPr>
+          <w:i/>
+        </w:rPr>
+        <w:t xml:space="preserve">P. betae </w:t>
+      </w:r>
+      <w:r>
+        <w:t>decreased</w:t>
+      </w:r>
+      <w:r>
+        <w:t xml:space="preserve"> 31% from </w:t>
+      </w:r>
+      <w:r>
+        <w:t>senescing to live</w:t>
+      </w:r>
+      <w:r>
+        <w:t xml:space="preserve"> leaves</w:t>
+      </w:r>
+      <w:r>
+        <w:t xml:space="preserve"> (</w:t>
+      </w:r>
+      <w:r>
+        <w:t xml:space="preserve">Paired </w:t>
+      </w:r>
+      <w:r>
+        <w:t>t=-5.5791, df=34, P&lt;&lt;0.001)</w:t>
+      </w:r>
+    </w:p>
+    <w:p>
+      <w:pPr>
+        <w:pStyle w:val="ListParagraph"/>
+        <w:numPr>
+          <w:ilvl w:val="2"/>
+          <w:numId w:val="5"/>
+        </w:numPr>
+        <w:spacing w:line="480" w:lineRule="auto"/>
+      </w:pPr>
+      <w:r>
+        <w:t>The percent of</w:t>
+      </w:r>
+      <w:r>
+        <w:t xml:space="preserve"> leaves with</w:t>
+      </w:r>
+      <w:r>
+        <w:t xml:space="preserve"> </w:t>
+      </w:r>
+      <w:r>
+        <w:rPr>
+          <w:i/>
+        </w:rPr>
+        <w:t>P. betae</w:t>
+      </w:r>
+      <w:r>
+        <w:t xml:space="preserve"> was heritable </w:t>
+      </w:r>
+      <w:r>
+        <w:t xml:space="preserve">for live </w:t>
+      </w:r>
+      <w:r>
+        <w:t>(</w:t>
+      </w:r>
+      <m:oMath>
+        <m:sSubSup>
+          <m:sSubSupPr>
+            <m:ctrlPr>
+              <w:rPr>
+                <w:rFonts w:ascii="Cambria Math" w:hAnsi="Cambria Math"/>
+                <w:i/>
+              </w:rPr>
+            </m:ctrlPr>
+          </m:sSubSupPr>
+          <m:e>
+            <m:r>
+              <w:rPr>
+                <w:rFonts w:ascii="Cambria Math" w:hAnsi="Cambria Math"/>
+              </w:rPr>
+              <m:t>H</m:t>
+            </m:r>
+          </m:e>
+          <m:sub>
+            <m:r>
+              <w:rPr>
+                <w:rFonts w:ascii="Cambria Math" w:hAnsi="Cambria Math"/>
+              </w:rPr>
+              <m:t>B</m:t>
+            </m:r>
+          </m:sub>
+          <m:sup>
+            <m:r>
+              <w:rPr>
+                <w:rFonts w:ascii="Cambria Math" w:hAnsi="Cambria Math"/>
+              </w:rPr>
+              <m:t>2</m:t>
+            </m:r>
+          </m:sup>
+        </m:sSubSup>
+      </m:oMath>
+      <w:r>
+        <w:t xml:space="preserve">=0.39, </w:t>
       </w:r>
       <m:oMath>
         <m:r>
@@ -869,7 +1949,7 @@
         <w:t>2</w:t>
       </w:r>
       <w:r>
-        <w:t xml:space="preserve">=3.32, </w:t>
+        <w:t xml:space="preserve">=6.75, </w:t>
       </w:r>
       <w:r>
         <w:rPr>
@@ -878,158 +1958,10 @@
         <w:t>P</w:t>
       </w:r>
       <w:r>
-        <w:t>=0.07)</w:t>
-      </w:r>
-    </w:p>
-    <w:p>
-      <w:pPr>
-        <w:pStyle w:val="ListParagraph"/>
-        <w:numPr>
-          <w:ilvl w:val="2"/>
-          <w:numId w:val="5"/>
-        </w:numPr>
-      </w:pPr>
-      <w:r>
-        <w:t>Genotype affected composition (relativized by species max) of living leaves (</w:t>
-      </w:r>
-      <w:r>
-        <w:rPr>
-          <w:i/>
-        </w:rPr>
-        <w:t>F</w:t>
-      </w:r>
-      <w:r>
-        <w:t>=1.85,</w:t>
-      </w:r>
-      <w:r>
-        <w:t xml:space="preserve"> </w:t>
-      </w:r>
-      <w:r>
-        <w:rPr>
-          <w:i/>
-        </w:rPr>
-        <w:t>P</w:t>
-      </w:r>
-      <w:r>
-        <w:t>=0.004,</w:t>
-      </w:r>
-      <w:r>
-        <w:t xml:space="preserve"> </w:t>
-      </w:r>
-      <w:r>
-        <w:rPr>
-          <w:i/>
-        </w:rPr>
-        <w:t>R</w:t>
-      </w:r>
-      <w:r>
-        <w:rPr>
-          <w:i/>
-          <w:vertAlign w:val="superscript"/>
-        </w:rPr>
-        <w:t>2</w:t>
-      </w:r>
-      <w:r>
-        <w:t>=0.28</w:t>
-      </w:r>
-      <w:r>
-        <w:t>)</w:t>
-      </w:r>
-    </w:p>
-    <w:p>
-      <w:pPr>
-        <w:pStyle w:val="ListParagraph"/>
-        <w:numPr>
-          <w:ilvl w:val="1"/>
-          <w:numId w:val="5"/>
-        </w:numPr>
-      </w:pPr>
-      <w:r>
-        <w:t>Both living and senesced leaves showed significant co-occurrence patterns with high amounts of community aggregation</w:t>
-      </w:r>
-    </w:p>
-    <w:p>
-      <w:pPr>
-        <w:pStyle w:val="ListParagraph"/>
-        <w:numPr>
-          <w:ilvl w:val="2"/>
-          <w:numId w:val="5"/>
-        </w:numPr>
-      </w:pPr>
-      <w:r>
-        <w:t>SES</w:t>
-      </w:r>
-      <w:r>
-        <w:rPr>
-          <w:vertAlign w:val="subscript"/>
-        </w:rPr>
-        <w:t>live</w:t>
-      </w:r>
-      <w:r>
-        <w:t xml:space="preserve"> = -7.865, P &lt;&lt; 0.001</w:t>
-      </w:r>
-    </w:p>
-    <w:p>
-      <w:pPr>
-        <w:pStyle w:val="ListParagraph"/>
-        <w:numPr>
-          <w:ilvl w:val="2"/>
-          <w:numId w:val="5"/>
-        </w:numPr>
-      </w:pPr>
-      <w:r>
-        <w:t>SES</w:t>
-      </w:r>
-      <w:r>
-        <w:rPr>
-          <w:vertAlign w:val="subscript"/>
-        </w:rPr>
-        <w:t>senesced</w:t>
-      </w:r>
-      <w:r>
-        <w:t xml:space="preserve"> = -4.447, P &lt;&lt; 0.001</w:t>
-      </w:r>
-    </w:p>
-    <w:p>
-      <w:pPr>
-        <w:pStyle w:val="ListParagraph"/>
-        <w:numPr>
-          <w:ilvl w:val="2"/>
-          <w:numId w:val="5"/>
-        </w:numPr>
-      </w:pPr>
-      <w:r>
-        <w:t xml:space="preserve">Co-occurrence network structure differed between live and senescent (QAP: </w:t>
-      </w:r>
-      <w:r>
-        <w:rPr>
-          <w:i/>
-        </w:rPr>
-        <w:t>z</w:t>
-      </w:r>
-      <w:r>
-        <w:t xml:space="preserve">=7.454, </w:t>
-      </w:r>
-      <w:r>
-        <w:rPr>
-          <w:i/>
-        </w:rPr>
-        <w:t>P</w:t>
-      </w:r>
-      <w:r>
-        <w:t>&lt;&lt;0.001)</w:t>
-      </w:r>
-    </w:p>
-    <w:p>
-      <w:pPr>
-        <w:pStyle w:val="ListParagraph"/>
-        <w:numPr>
-          <w:ilvl w:val="2"/>
-          <w:numId w:val="5"/>
-        </w:numPr>
-      </w:pPr>
-      <w:r>
-        <w:t>Genotype did not influence co-occurrence patterns within trees (</w:t>
+        <w:t>=0.009), but not senescent</w:t>
+      </w:r>
+      <w:r>
+        <w:t xml:space="preserve"> leaves (</w:t>
       </w:r>
       <m:oMath>
         <m:r>
@@ -1046,8 +1978,9 @@
         <w:t>2</w:t>
       </w:r>
       <w:r>
-        <w:t xml:space="preserve">=0.00, </w:t>
-      </w:r>
+        <w:t xml:space="preserve">=3.32, </w:t>
+      </w:r>
+      <w:commentRangeStart w:id="13"/>
       <w:r>
         <w:rPr>
           <w:i/>
@@ -1055,19 +1988,17 @@
         <w:t>P</w:t>
       </w:r>
       <w:r>
-        <w:t>=1.00)</w:t>
-      </w:r>
-    </w:p>
-    <w:p>
-      <w:pPr>
-        <w:pStyle w:val="ListParagraph"/>
-        <w:numPr>
-          <w:ilvl w:val="1"/>
-          <w:numId w:val="5"/>
-        </w:numPr>
-      </w:pPr>
-      <w:r>
-        <w:t xml:space="preserve">Living but not senesced genotype-herbivore bipartite network structure was significantly nested </w:t>
+        <w:t>=0.07</w:t>
+      </w:r>
+      <w:commentRangeEnd w:id="13"/>
+      <w:r>
+        <w:rPr>
+          <w:rStyle w:val="CommentReference"/>
+        </w:rPr>
+        <w:commentReference w:id="13"/>
+      </w:r>
+      <w:r>
+        <w:t>)</w:t>
       </w:r>
     </w:p>
     <w:p>
@@ -1077,107 +2008,108 @@
           <w:ilvl w:val="2"/>
           <w:numId w:val="5"/>
         </w:numPr>
-      </w:pPr>
-      <w:r>
-        <w:t xml:space="preserve">Live: </w:t>
-      </w:r>
-      <w:r>
-        <w:rPr>
-          <w:i/>
-        </w:rPr>
-        <w:t>z</w:t>
-      </w:r>
-      <w:r>
-        <w:t>=</w:t>
-      </w:r>
-      <w:r>
-        <w:t>-2.2931</w:t>
-      </w:r>
-      <w:r>
-        <w:t xml:space="preserve">, </w:t>
-      </w:r>
-      <w:r>
-        <w:rPr>
-          <w:i/>
-        </w:rPr>
-        <w:t>P</w:t>
-      </w:r>
-      <w:r>
-        <w:t>=0.023</w:t>
-      </w:r>
-    </w:p>
-    <w:p>
-      <w:pPr>
-        <w:pStyle w:val="ListParagraph"/>
-        <w:numPr>
-          <w:ilvl w:val="2"/>
-          <w:numId w:val="5"/>
-        </w:numPr>
-      </w:pPr>
-      <w:r>
-        <w:t xml:space="preserve">Senesced = </w:t>
-      </w:r>
-      <w:r>
-        <w:rPr>
-          <w:i/>
-        </w:rPr>
-        <w:t>z</w:t>
-      </w:r>
-      <w:r>
-        <w:t>=</w:t>
-      </w:r>
-      <w:r>
-        <w:t>-</w:t>
-      </w:r>
-      <w:r>
-        <w:t xml:space="preserve">1.786, </w:t>
-      </w:r>
-      <w:r>
-        <w:rPr>
-          <w:i/>
-        </w:rPr>
-        <w:t>P</w:t>
-      </w:r>
-      <w:r>
-        <w:t>=0.086</w:t>
-      </w:r>
-    </w:p>
-    <w:p>
-      <w:pPr>
-        <w:pStyle w:val="ListParagraph"/>
+        <w:spacing w:line="480" w:lineRule="auto"/>
+      </w:pPr>
+      <w:r>
+        <w:t xml:space="preserve">The </w:t>
+      </w:r>
+      <w:commentRangeStart w:id="14"/>
+      <w:r>
+        <w:t>frequency</w:t>
+      </w:r>
+      <w:r>
+        <w:t xml:space="preserve"> </w:t>
+      </w:r>
+      <w:commentRangeEnd w:id="14"/>
+      <w:r>
+        <w:rPr>
+          <w:rStyle w:val="CommentReference"/>
+        </w:rPr>
+        <w:commentReference w:id="14"/>
+      </w:r>
+      <w:r>
+        <w:t>of leaves with gall free and single gall leaves</w:t>
+      </w:r>
+      <w:r>
+        <w:t xml:space="preserve"> varied among genotypes for live leaves (</w:t>
+      </w:r>
+      <w:r>
+        <w:t xml:space="preserve">REML: </w:t>
+      </w:r>
+      <w:r>
+        <w:t xml:space="preserve">X2=6.701,P=0.0096 and X2=6.27,P=0.012), while the </w:t>
+      </w:r>
+      <w:r>
+        <w:t xml:space="preserve">frequency of </w:t>
+      </w:r>
+      <w:r>
+        <w:t>leaves with 2 gall</w:t>
+      </w:r>
+      <w:r>
+        <w:t xml:space="preserve"> </w:t>
+      </w:r>
+      <w:r>
+        <w:t xml:space="preserve">leaves </w:t>
+      </w:r>
+      <w:r>
+        <w:t>varied among genotypes for senescent leaves (</w:t>
+      </w:r>
+      <w:r>
+        <w:t xml:space="preserve">REML: </w:t>
+      </w:r>
+      <w:r>
+        <w:t>X2=4.045,P=0.044</w:t>
+      </w:r>
+      <w:r>
+        <w:t>)</w:t>
+      </w:r>
+      <w:r>
+        <w:t>.</w:t>
+      </w:r>
+    </w:p>
+    <w:p>
+      <w:pPr>
+        <w:pStyle w:val="ListParagraph"/>
+        <w:spacing w:line="480" w:lineRule="auto"/>
         <w:ind w:left="0"/>
       </w:pPr>
     </w:p>
     <w:p>
       <w:pPr>
         <w:pStyle w:val="ListParagraph"/>
+        <w:spacing w:line="480" w:lineRule="auto"/>
         <w:ind w:left="0"/>
       </w:pPr>
     </w:p>
     <w:p>
       <w:pPr>
         <w:pStyle w:val="ListParagraph"/>
+        <w:spacing w:line="480" w:lineRule="auto"/>
         <w:ind w:left="0"/>
       </w:pPr>
-      <w:commentRangeStart w:id="3"/>
+      <w:commentRangeStart w:id="15"/>
       <w:r>
         <w:t>Discussion</w:t>
       </w:r>
-      <w:commentRangeEnd w:id="3"/>
+      <w:commentRangeEnd w:id="15"/>
       <w:r>
         <w:rPr>
           <w:rStyle w:val="CommentReference"/>
         </w:rPr>
-        <w:commentReference w:id="3"/>
-      </w:r>
-    </w:p>
-    <w:p>
-      <w:pPr>
-        <w:pStyle w:val="ListParagraph"/>
+        <w:commentReference w:id="15"/>
+      </w:r>
+    </w:p>
+    <w:p>
+      <w:pPr>
+        <w:pStyle w:val="ListParagraph"/>
+        <w:spacing w:line="480" w:lineRule="auto"/>
         <w:ind w:left="0"/>
       </w:pPr>
     </w:p>
     <w:p>
+      <w:pPr>
+        <w:spacing w:line="480" w:lineRule="auto"/>
+      </w:pPr>
       <w:r>
         <w:br w:type="page"/>
       </w:r>
@@ -1185,6 +2117,7 @@
     <w:p>
       <w:pPr>
         <w:pStyle w:val="ListParagraph"/>
+        <w:spacing w:line="480" w:lineRule="auto"/>
         <w:ind w:left="0"/>
       </w:pPr>
       <w:r>
@@ -1424,262 +2357,16 @@
         <w:t>Figure 1</w:t>
       </w:r>
     </w:p>
-    <w:p/>
-    <w:p/>
     <w:p>
       <w:r>
         <w:rPr>
           <w:noProof/>
         </w:rPr>
-        <mc:AlternateContent>
-          <mc:Choice Requires="wps">
-            <w:drawing>
-              <wp:anchor distT="0" distB="0" distL="114300" distR="114300" simplePos="0" relativeHeight="251659264" behindDoc="0" locked="0" layoutInCell="1" allowOverlap="1" wp14:anchorId="210ECD56" wp14:editId="00D9FC63">
-                <wp:simplePos x="0" y="0"/>
-                <wp:positionH relativeFrom="column">
-                  <wp:posOffset>571500</wp:posOffset>
-                </wp:positionH>
-                <wp:positionV relativeFrom="paragraph">
-                  <wp:posOffset>217007</wp:posOffset>
-                </wp:positionV>
-                <wp:extent cx="342900" cy="342900"/>
-                <wp:effectExtent l="0" t="0" r="0" b="12700"/>
-                <wp:wrapNone/>
-                <wp:docPr id="4" name="Text Box 4"/>
-                <wp:cNvGraphicFramePr/>
-                <a:graphic xmlns:a="http://schemas.openxmlformats.org/drawingml/2006/main">
-                  <a:graphicData uri="http://schemas.microsoft.com/office/word/2010/wordprocessingShape">
-                    <wps:wsp>
-                      <wps:cNvSpPr txBox="1"/>
-                      <wps:spPr>
-                        <a:xfrm>
-                          <a:off x="0" y="0"/>
-                          <a:ext cx="342900" cy="342900"/>
-                        </a:xfrm>
-                        <a:prstGeom prst="rect">
-                          <a:avLst/>
-                        </a:prstGeom>
-                        <a:noFill/>
-                        <a:ln>
-                          <a:noFill/>
-                        </a:ln>
-                        <a:effectLst/>
-                        <a:extLst>
-                          <a:ext uri="{FAA26D3D-D897-4be2-8F04-BA451C77F1D7}">
-                            <ma14:placeholderFlag xmlns:ma14="http://schemas.microsoft.com/office/mac/drawingml/2011/main"/>
-                          </a:ext>
-                          <a:ext uri="{C572A759-6A51-4108-AA02-DFA0A04FC94B}">
-                            <ma14:wrappingTextBoxFlag xmlns:ma14="http://schemas.microsoft.com/office/mac/drawingml/2011/main"/>
-                          </a:ext>
-                        </a:extLst>
-                      </wps:spPr>
-                      <wps:style>
-                        <a:lnRef idx="0">
-                          <a:schemeClr val="accent1"/>
-                        </a:lnRef>
-                        <a:fillRef idx="0">
-                          <a:schemeClr val="accent1"/>
-                        </a:fillRef>
-                        <a:effectRef idx="0">
-                          <a:schemeClr val="accent1"/>
-                        </a:effectRef>
-                        <a:fontRef idx="minor">
-                          <a:schemeClr val="dk1"/>
-                        </a:fontRef>
-                      </wps:style>
-                      <wps:txbx>
-                        <w:txbxContent>
-                          <w:p>
-                            <w:pPr>
-                              <w:rPr>
-                                <w:b/>
-                              </w:rPr>
-                            </w:pPr>
-                            <w:r>
-                              <w:rPr>
-                                <w:b/>
-                              </w:rPr>
-                              <w:t>A</w:t>
-                            </w:r>
-                          </w:p>
-                        </w:txbxContent>
-                      </wps:txbx>
-                      <wps:bodyPr rot="0" spcFirstLastPara="0" vertOverflow="overflow" horzOverflow="overflow" vert="horz" wrap="square" lIns="91440" tIns="45720" rIns="91440" bIns="45720" numCol="1" spcCol="0" rtlCol="0" fromWordArt="0" anchor="t" anchorCtr="0" forceAA="0" compatLnSpc="1">
-                        <a:prstTxWarp prst="textNoShape">
-                          <a:avLst/>
-                        </a:prstTxWarp>
-                        <a:noAutofit/>
-                      </wps:bodyPr>
-                    </wps:wsp>
-                  </a:graphicData>
-                </a:graphic>
-                <wp14:sizeRelH relativeFrom="margin">
-                  <wp14:pctWidth>0</wp14:pctWidth>
-                </wp14:sizeRelH>
-                <wp14:sizeRelV relativeFrom="margin">
-                  <wp14:pctHeight>0</wp14:pctHeight>
-                </wp14:sizeRelV>
-              </wp:anchor>
-            </w:drawing>
-          </mc:Choice>
-          <mc:Fallback>
-            <w:pict>
-              <v:shapetype id="_x0000_t202" coordsize="21600,21600" o:spt="202" path="m0,0l0,21600,21600,21600,21600,0xe">
-                <v:stroke joinstyle="miter"/>
-                <v:path gradientshapeok="t" o:connecttype="rect"/>
-              </v:shapetype>
-              <v:shape id="Text Box 4" o:spid="_x0000_s1026" type="#_x0000_t202" style="position:absolute;margin-left:45pt;margin-top:17.1pt;width:27pt;height:27pt;z-index:251659264;visibility:visible;mso-wrap-style:square;mso-width-percent:0;mso-height-percent:0;mso-wrap-distance-left:9pt;mso-wrap-distance-top:0;mso-wrap-distance-right:9pt;mso-wrap-distance-bottom:0;mso-position-horizontal:absolute;mso-position-horizontal-relative:text;mso-position-vertical:absolute;mso-position-vertical-relative:text;mso-width-percent:0;mso-height-percent:0;mso-width-relative:margin;mso-height-relative:margin;v-text-anchor:top" o:gfxdata="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" filled="f" stroked="f">
-                <v:textbox>
-                  <w:txbxContent>
-                    <w:p>
-                      <w:pPr>
-                        <w:rPr>
-                          <w:b/>
-                        </w:rPr>
-                      </w:pPr>
-                      <w:r>
-                        <w:rPr>
-                          <w:b/>
-                        </w:rPr>
-                        <w:t>A</w:t>
-                      </w:r>
-                    </w:p>
-                  </w:txbxContent>
-                </v:textbox>
-              </v:shape>
-            </w:pict>
-          </mc:Fallback>
-        </mc:AlternateContent>
-      </w:r>
-      <w:r>
-        <w:rPr>
-          <w:noProof/>
-        </w:rPr>
-        <mc:AlternateContent>
-          <mc:Choice Requires="wps">
-            <w:drawing>
-              <wp:anchor distT="0" distB="0" distL="114300" distR="114300" simplePos="0" relativeHeight="251661312" behindDoc="0" locked="0" layoutInCell="1" allowOverlap="1" wp14:anchorId="6E8C592D" wp14:editId="5AB1CAC3">
-                <wp:simplePos x="0" y="0"/>
-                <wp:positionH relativeFrom="column">
-                  <wp:posOffset>4343400</wp:posOffset>
-                </wp:positionH>
-                <wp:positionV relativeFrom="paragraph">
-                  <wp:posOffset>149860</wp:posOffset>
-                </wp:positionV>
-                <wp:extent cx="342900" cy="342900"/>
-                <wp:effectExtent l="0" t="0" r="0" b="12700"/>
-                <wp:wrapNone/>
-                <wp:docPr id="5" name="Text Box 5"/>
-                <wp:cNvGraphicFramePr/>
-                <a:graphic xmlns:a="http://schemas.openxmlformats.org/drawingml/2006/main">
-                  <a:graphicData uri="http://schemas.microsoft.com/office/word/2010/wordprocessingShape">
-                    <wps:wsp>
-                      <wps:cNvSpPr txBox="1"/>
-                      <wps:spPr>
-                        <a:xfrm>
-                          <a:off x="0" y="0"/>
-                          <a:ext cx="342900" cy="342900"/>
-                        </a:xfrm>
-                        <a:prstGeom prst="rect">
-                          <a:avLst/>
-                        </a:prstGeom>
-                        <a:noFill/>
-                        <a:ln>
-                          <a:noFill/>
-                        </a:ln>
-                        <a:effectLst/>
-                        <a:extLst>
-                          <a:ext uri="{FAA26D3D-D897-4be2-8F04-BA451C77F1D7}">
-                            <ma14:placeholderFlag xmlns:ma14="http://schemas.microsoft.com/office/mac/drawingml/2011/main"/>
-                          </a:ext>
-                          <a:ext uri="{C572A759-6A51-4108-AA02-DFA0A04FC94B}">
-                            <ma14:wrappingTextBoxFlag xmlns:ma14="http://schemas.microsoft.com/office/mac/drawingml/2011/main"/>
-                          </a:ext>
-                        </a:extLst>
-                      </wps:spPr>
-                      <wps:style>
-                        <a:lnRef idx="0">
-                          <a:schemeClr val="accent1"/>
-                        </a:lnRef>
-                        <a:fillRef idx="0">
-                          <a:schemeClr val="accent1"/>
-                        </a:fillRef>
-                        <a:effectRef idx="0">
-                          <a:schemeClr val="accent1"/>
-                        </a:effectRef>
-                        <a:fontRef idx="minor">
-                          <a:schemeClr val="dk1"/>
-                        </a:fontRef>
-                      </wps:style>
-                      <wps:txbx>
-                        <w:txbxContent>
-                          <w:p>
-                            <w:pPr>
-                              <w:rPr>
-                                <w:b/>
-                              </w:rPr>
-                            </w:pPr>
-                            <w:r>
-                              <w:rPr>
-                                <w:b/>
-                              </w:rPr>
-                              <w:t>B</w:t>
-                            </w:r>
-                          </w:p>
-                        </w:txbxContent>
-                      </wps:txbx>
-                      <wps:bodyPr rot="0" spcFirstLastPara="0" vertOverflow="overflow" horzOverflow="overflow" vert="horz" wrap="square" lIns="91440" tIns="45720" rIns="91440" bIns="45720" numCol="1" spcCol="0" rtlCol="0" fromWordArt="0" anchor="t" anchorCtr="0" forceAA="0" compatLnSpc="1">
-                        <a:prstTxWarp prst="textNoShape">
-                          <a:avLst/>
-                        </a:prstTxWarp>
-                        <a:noAutofit/>
-                      </wps:bodyPr>
-                    </wps:wsp>
-                  </a:graphicData>
-                </a:graphic>
-                <wp14:sizeRelH relativeFrom="margin">
-                  <wp14:pctWidth>0</wp14:pctWidth>
-                </wp14:sizeRelH>
-                <wp14:sizeRelV relativeFrom="margin">
-                  <wp14:pctHeight>0</wp14:pctHeight>
-                </wp14:sizeRelV>
-              </wp:anchor>
-            </w:drawing>
-          </mc:Choice>
-          <mc:Fallback>
-            <w:pict>
-              <v:shape id="Text Box 5" o:spid="_x0000_s1027" type="#_x0000_t202" style="position:absolute;margin-left:342pt;margin-top:11.8pt;width:27pt;height:27pt;z-index:251661312;visibility:visible;mso-wrap-style:square;mso-width-percent:0;mso-height-percent:0;mso-wrap-distance-left:9pt;mso-wrap-distance-top:0;mso-wrap-distance-right:9pt;mso-wrap-distance-bottom:0;mso-position-horizontal:absolute;mso-position-horizontal-relative:text;mso-position-vertical:absolute;mso-position-vertical-relative:text;mso-width-percent:0;mso-height-percent:0;mso-width-relative:margin;mso-height-relative:margin;v-text-anchor:top" o:gfxdata="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" filled="f" stroked="f">
-                <v:textbox>
-                  <w:txbxContent>
-                    <w:p>
-                      <w:pPr>
-                        <w:rPr>
-                          <w:b/>
-                        </w:rPr>
-                      </w:pPr>
-                      <w:r>
-                        <w:rPr>
-                          <w:b/>
-                        </w:rPr>
-                        <w:t>B</w:t>
-                      </w:r>
-                    </w:p>
-                  </w:txbxContent>
-                </v:textbox>
-              </v:shape>
-            </w:pict>
-          </mc:Fallback>
-        </mc:AlternateContent>
-      </w:r>
-      <w:r>
-        <w:rPr>
-          <w:noProof/>
-        </w:rPr>
         <w:drawing>
-          <wp:inline distT="0" distB="0" distL="0" distR="0" wp14:anchorId="4B2A7B6F" wp14:editId="37B0D0EE">
-            <wp:extent cx="3751286" cy="3541037"/>
-            <wp:effectExtent l="0" t="0" r="8255" b="0"/>
-            <wp:docPr id="3" name="Picture 3" descr="Macintosh HD:Users:Aeolus:Desktop:Screen shot 2014-02-03 at 5.20.00 PM.png"/>
+          <wp:inline distT="0" distB="0" distL="0" distR="0" wp14:anchorId="1C9F9ECB" wp14:editId="4D41DE5A">
+            <wp:extent cx="3657600" cy="4001834"/>
+            <wp:effectExtent l="0" t="0" r="0" b="11430"/>
+            <wp:docPr id="1" name="Picture 1" descr="Macintosh HD:Users:Aeolus:Desktop:Screen shot 2014-02-05 at 3.19.34 PM.png"/>
             <wp:cNvGraphicFramePr>
               <a:graphicFrameLocks xmlns:a="http://schemas.openxmlformats.org/drawingml/2006/main" noChangeAspect="1"/>
             </wp:cNvGraphicFramePr>
@@ -1687,7 +2374,7 @@
               <a:graphicData uri="http://schemas.openxmlformats.org/drawingml/2006/picture">
                 <pic:pic xmlns:pic="http://schemas.openxmlformats.org/drawingml/2006/picture">
                   <pic:nvPicPr>
-                    <pic:cNvPr id="0" name="Picture 3" descr="Macintosh HD:Users:Aeolus:Desktop:Screen shot 2014-02-03 at 5.20.00 PM.png"/>
+                    <pic:cNvPr id="0" name="Picture 1" descr="Macintosh HD:Users:Aeolus:Desktop:Screen shot 2014-02-05 at 3.19.34 PM.png"/>
                     <pic:cNvPicPr>
                       <a:picLocks noChangeAspect="1" noChangeArrowheads="1"/>
                     </pic:cNvPicPr>
@@ -1708,7 +2395,7 @@
                   <pic:spPr bwMode="auto">
                     <a:xfrm>
                       <a:off x="0" y="0"/>
-                      <a:ext cx="3751286" cy="3541037"/>
+                      <a:ext cx="3657894" cy="4002155"/>
                     </a:xfrm>
                     <a:prstGeom prst="rect">
                       <a:avLst/>
@@ -1729,9 +2416,9 @@
           <w:noProof/>
         </w:rPr>
         <w:drawing>
-          <wp:inline distT="0" distB="0" distL="0" distR="0" wp14:anchorId="0B1258B6" wp14:editId="5A6AC73F">
-            <wp:extent cx="3900912" cy="3502065"/>
-            <wp:effectExtent l="0" t="0" r="10795" b="3175"/>
+          <wp:inline distT="0" distB="0" distL="0" distR="0" wp14:anchorId="2432696F" wp14:editId="24462483">
+            <wp:extent cx="4282758" cy="3844868"/>
+            <wp:effectExtent l="0" t="0" r="10160" b="0"/>
             <wp:docPr id="2" name="Picture 2" descr="Macintosh HD:Users:Aeolus:Desktop:Screen shot 2014-02-03 at 5.12.29 PM.png"/>
             <wp:cNvGraphicFramePr>
               <a:graphicFrameLocks xmlns:a="http://schemas.openxmlformats.org/drawingml/2006/main" noChangeAspect="1"/>
@@ -1761,7 +2448,7 @@
                   <pic:spPr bwMode="auto">
                     <a:xfrm>
                       <a:off x="0" y="0"/>
-                      <a:ext cx="3901895" cy="3502947"/>
+                      <a:ext cx="4283955" cy="3845942"/>
                     </a:xfrm>
                     <a:prstGeom prst="rect">
                       <a:avLst/>
@@ -1791,7 +2478,7 @@
       </w:r>
     </w:p>
     <w:p>
-      <w:commentRangeStart w:id="4"/>
+      <w:commentRangeStart w:id="16"/>
       <w:r>
         <w:rPr>
           <w:noProof/>
@@ -1845,17 +2532,18 @@
           </wp:inline>
         </w:drawing>
       </w:r>
-      <w:commentRangeEnd w:id="4"/>
+      <w:commentRangeEnd w:id="16"/>
       <w:r>
         <w:rPr>
           <w:rStyle w:val="CommentReference"/>
         </w:rPr>
-        <w:commentReference w:id="4"/>
+        <w:commentReference w:id="16"/>
       </w:r>
     </w:p>
     <w:p/>
     <w:p/>
     <w:p/>
+    <w:p/>
     <w:p>
       <w:r>
         <w:t>Figure 3</w:t>
@@ -1866,253 +2554,11 @@
         <w:rPr>
           <w:noProof/>
         </w:rPr>
-        <mc:AlternateContent>
-          <mc:Choice Requires="wps">
-            <w:drawing>
-              <wp:anchor distT="0" distB="0" distL="114300" distR="114300" simplePos="0" relativeHeight="251664384" behindDoc="0" locked="0" layoutInCell="1" allowOverlap="1" wp14:anchorId="40130F53" wp14:editId="588A23EE">
-                <wp:simplePos x="0" y="0"/>
-                <wp:positionH relativeFrom="column">
-                  <wp:posOffset>4000500</wp:posOffset>
-                </wp:positionH>
-                <wp:positionV relativeFrom="paragraph">
-                  <wp:posOffset>36993</wp:posOffset>
-                </wp:positionV>
-                <wp:extent cx="342900" cy="342900"/>
-                <wp:effectExtent l="0" t="0" r="0" b="12700"/>
-                <wp:wrapNone/>
-                <wp:docPr id="13" name="Text Box 13"/>
-                <wp:cNvGraphicFramePr/>
-                <a:graphic xmlns:a="http://schemas.openxmlformats.org/drawingml/2006/main">
-                  <a:graphicData uri="http://schemas.microsoft.com/office/word/2010/wordprocessingShape">
-                    <wps:wsp>
-                      <wps:cNvSpPr txBox="1"/>
-                      <wps:spPr>
-                        <a:xfrm>
-                          <a:off x="0" y="0"/>
-                          <a:ext cx="342900" cy="342900"/>
-                        </a:xfrm>
-                        <a:prstGeom prst="rect">
-                          <a:avLst/>
-                        </a:prstGeom>
-                        <a:noFill/>
-                        <a:ln>
-                          <a:noFill/>
-                        </a:ln>
-                        <a:effectLst/>
-                        <a:extLst>
-                          <a:ext uri="{FAA26D3D-D897-4be2-8F04-BA451C77F1D7}">
-                            <ma14:placeholderFlag xmlns:ma14="http://schemas.microsoft.com/office/mac/drawingml/2011/main"/>
-                          </a:ext>
-                          <a:ext uri="{C572A759-6A51-4108-AA02-DFA0A04FC94B}">
-                            <ma14:wrappingTextBoxFlag xmlns:ma14="http://schemas.microsoft.com/office/mac/drawingml/2011/main"/>
-                          </a:ext>
-                        </a:extLst>
-                      </wps:spPr>
-                      <wps:style>
-                        <a:lnRef idx="0">
-                          <a:schemeClr val="accent1"/>
-                        </a:lnRef>
-                        <a:fillRef idx="0">
-                          <a:schemeClr val="accent1"/>
-                        </a:fillRef>
-                        <a:effectRef idx="0">
-                          <a:schemeClr val="accent1"/>
-                        </a:effectRef>
-                        <a:fontRef idx="minor">
-                          <a:schemeClr val="dk1"/>
-                        </a:fontRef>
-                      </wps:style>
-                      <wps:txbx>
-                        <w:txbxContent>
-                          <w:p>
-                            <w:pPr>
-                              <w:rPr>
-                                <w:b/>
-                              </w:rPr>
-                            </w:pPr>
-                            <w:r>
-                              <w:rPr>
-                                <w:b/>
-                              </w:rPr>
-                              <w:t>B</w:t>
-                            </w:r>
-                          </w:p>
-                        </w:txbxContent>
-                      </wps:txbx>
-                      <wps:bodyPr rot="0" spcFirstLastPara="0" vertOverflow="overflow" horzOverflow="overflow" vert="horz" wrap="square" lIns="91440" tIns="45720" rIns="91440" bIns="45720" numCol="1" spcCol="0" rtlCol="0" fromWordArt="0" anchor="t" anchorCtr="0" forceAA="0" compatLnSpc="1">
-                        <a:prstTxWarp prst="textNoShape">
-                          <a:avLst/>
-                        </a:prstTxWarp>
-                        <a:noAutofit/>
-                      </wps:bodyPr>
-                    </wps:wsp>
-                  </a:graphicData>
-                </a:graphic>
-                <wp14:sizeRelH relativeFrom="margin">
-                  <wp14:pctWidth>0</wp14:pctWidth>
-                </wp14:sizeRelH>
-                <wp14:sizeRelV relativeFrom="margin">
-                  <wp14:pctHeight>0</wp14:pctHeight>
-                </wp14:sizeRelV>
-              </wp:anchor>
-            </w:drawing>
-          </mc:Choice>
-          <mc:Fallback>
-            <w:pict>
-              <v:shape id="Text Box 13" o:spid="_x0000_s1028" type="#_x0000_t202" style="position:absolute;margin-left:315pt;margin-top:2.9pt;width:27pt;height:27pt;z-index:251664384;visibility:visible;mso-wrap-style:square;mso-width-percent:0;mso-height-percent:0;mso-wrap-distance-left:9pt;mso-wrap-distance-top:0;mso-wrap-distance-right:9pt;mso-wrap-distance-bottom:0;mso-position-horizontal:absolute;mso-position-horizontal-relative:text;mso-position-vertical:absolute;mso-position-vertical-relative:text;mso-width-percent:0;mso-height-percent:0;mso-width-relative:margin;mso-height-relative:margin;v-text-anchor:top" o:gfxdata="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" filled="f" stroked="f">
-                <v:textbox>
-                  <w:txbxContent>
-                    <w:p>
-                      <w:pPr>
-                        <w:rPr>
-                          <w:b/>
-                        </w:rPr>
-                      </w:pPr>
-                      <w:r>
-                        <w:rPr>
-                          <w:b/>
-                        </w:rPr>
-                        <w:t>B</w:t>
-                      </w:r>
-                    </w:p>
-                  </w:txbxContent>
-                </v:textbox>
-              </v:shape>
-            </w:pict>
-          </mc:Fallback>
-        </mc:AlternateContent>
-      </w:r>
-      <w:r>
-        <w:rPr>
-          <w:noProof/>
-        </w:rPr>
-        <mc:AlternateContent>
-          <mc:Choice Requires="wps">
-            <w:drawing>
-              <wp:anchor distT="0" distB="0" distL="114300" distR="114300" simplePos="0" relativeHeight="251663360" behindDoc="0" locked="0" layoutInCell="1" allowOverlap="1" wp14:anchorId="77427528" wp14:editId="770AD958">
-                <wp:simplePos x="0" y="0"/>
-                <wp:positionH relativeFrom="column">
-                  <wp:posOffset>228600</wp:posOffset>
-                </wp:positionH>
-                <wp:positionV relativeFrom="paragraph">
-                  <wp:posOffset>50165</wp:posOffset>
-                </wp:positionV>
-                <wp:extent cx="342900" cy="342900"/>
-                <wp:effectExtent l="0" t="0" r="0" b="12700"/>
-                <wp:wrapNone/>
-                <wp:docPr id="12" name="Text Box 12"/>
-                <wp:cNvGraphicFramePr/>
-                <a:graphic xmlns:a="http://schemas.openxmlformats.org/drawingml/2006/main">
-                  <a:graphicData uri="http://schemas.microsoft.com/office/word/2010/wordprocessingShape">
-                    <wps:wsp>
-                      <wps:cNvSpPr txBox="1"/>
-                      <wps:spPr>
-                        <a:xfrm>
-                          <a:off x="0" y="0"/>
-                          <a:ext cx="342900" cy="342900"/>
-                        </a:xfrm>
-                        <a:prstGeom prst="rect">
-                          <a:avLst/>
-                        </a:prstGeom>
-                        <a:noFill/>
-                        <a:ln>
-                          <a:noFill/>
-                        </a:ln>
-                        <a:effectLst/>
-                        <a:extLst>
-                          <a:ext uri="{FAA26D3D-D897-4be2-8F04-BA451C77F1D7}">
-                            <ma14:placeholderFlag xmlns:ma14="http://schemas.microsoft.com/office/mac/drawingml/2011/main"/>
-                          </a:ext>
-                          <a:ext uri="{C572A759-6A51-4108-AA02-DFA0A04FC94B}">
-                            <ma14:wrappingTextBoxFlag xmlns:ma14="http://schemas.microsoft.com/office/mac/drawingml/2011/main"/>
-                          </a:ext>
-                        </a:extLst>
-                      </wps:spPr>
-                      <wps:style>
-                        <a:lnRef idx="0">
-                          <a:schemeClr val="accent1"/>
-                        </a:lnRef>
-                        <a:fillRef idx="0">
-                          <a:schemeClr val="accent1"/>
-                        </a:fillRef>
-                        <a:effectRef idx="0">
-                          <a:schemeClr val="accent1"/>
-                        </a:effectRef>
-                        <a:fontRef idx="minor">
-                          <a:schemeClr val="dk1"/>
-                        </a:fontRef>
-                      </wps:style>
-                      <wps:txbx>
-                        <w:txbxContent>
-                          <w:p>
-                            <w:pPr>
-                              <w:rPr>
-                                <w:b/>
-                              </w:rPr>
-                            </w:pPr>
-                            <w:r>
-                              <w:rPr>
-                                <w:b/>
-                              </w:rPr>
-                              <w:t>A</w:t>
-                            </w:r>
-                          </w:p>
-                        </w:txbxContent>
-                      </wps:txbx>
-                      <wps:bodyPr rot="0" spcFirstLastPara="0" vertOverflow="overflow" horzOverflow="overflow" vert="horz" wrap="square" lIns="91440" tIns="45720" rIns="91440" bIns="45720" numCol="1" spcCol="0" rtlCol="0" fromWordArt="0" anchor="t" anchorCtr="0" forceAA="0" compatLnSpc="1">
-                        <a:prstTxWarp prst="textNoShape">
-                          <a:avLst/>
-                        </a:prstTxWarp>
-                        <a:noAutofit/>
-                      </wps:bodyPr>
-                    </wps:wsp>
-                  </a:graphicData>
-                </a:graphic>
-                <wp14:sizeRelH relativeFrom="margin">
-                  <wp14:pctWidth>0</wp14:pctWidth>
-                </wp14:sizeRelH>
-                <wp14:sizeRelV relativeFrom="margin">
-                  <wp14:pctHeight>0</wp14:pctHeight>
-                </wp14:sizeRelV>
-              </wp:anchor>
-            </w:drawing>
-          </mc:Choice>
-          <mc:Fallback>
-            <w:pict>
-              <v:shape id="Text Box 12" o:spid="_x0000_s1029" type="#_x0000_t202" style="position:absolute;margin-left:18pt;margin-top:3.95pt;width:27pt;height:27pt;z-index:251663360;visibility:visible;mso-wrap-style:square;mso-width-percent:0;mso-height-percent:0;mso-wrap-distance-left:9pt;mso-wrap-distance-top:0;mso-wrap-distance-right:9pt;mso-wrap-distance-bottom:0;mso-position-horizontal:absolute;mso-position-horizontal-relative:text;mso-position-vertical:absolute;mso-position-vertical-relative:text;mso-width-percent:0;mso-height-percent:0;mso-width-relative:margin;mso-height-relative:margin;v-text-anchor:top" o:gfxdata="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" filled="f" stroked="f">
-                <v:textbox>
-                  <w:txbxContent>
-                    <w:p>
-                      <w:pPr>
-                        <w:rPr>
-                          <w:b/>
-                        </w:rPr>
-                      </w:pPr>
-                      <w:r>
-                        <w:rPr>
-                          <w:b/>
-                        </w:rPr>
-                        <w:t>A</w:t>
-                      </w:r>
-                    </w:p>
-                  </w:txbxContent>
-                </v:textbox>
-              </v:shape>
-            </w:pict>
-          </mc:Fallback>
-        </mc:AlternateContent>
-      </w:r>
-    </w:p>
-    <w:p>
-      <w:r>
-        <w:rPr>
-          <w:noProof/>
-        </w:rPr>
         <w:drawing>
-          <wp:inline distT="0" distB="0" distL="0" distR="0" wp14:anchorId="4AF9C0F1" wp14:editId="1FE4DAA0">
-            <wp:extent cx="3886200" cy="4282913"/>
-            <wp:effectExtent l="0" t="0" r="0" b="10160"/>
-            <wp:docPr id="8" name="Picture 8" descr="Macintosh HD:Users:Aeolus:Desktop:acn_bpn_live.png"/>
+          <wp:inline distT="0" distB="0" distL="0" distR="0" wp14:anchorId="2FE56ACB" wp14:editId="0F3ECC16">
+            <wp:extent cx="3751286" cy="3541037"/>
+            <wp:effectExtent l="0" t="0" r="8255" b="0"/>
+            <wp:docPr id="3" name="Picture 3" descr="Macintosh HD:Users:Aeolus:Desktop:Screen shot 2014-02-03 at 5.20.00 PM.png"/>
             <wp:cNvGraphicFramePr>
               <a:graphicFrameLocks xmlns:a="http://schemas.openxmlformats.org/drawingml/2006/main" noChangeAspect="1"/>
             </wp:cNvGraphicFramePr>
@@ -2120,7 +2566,7 @@
               <a:graphicData uri="http://schemas.openxmlformats.org/drawingml/2006/picture">
                 <pic:pic xmlns:pic="http://schemas.openxmlformats.org/drawingml/2006/picture">
                   <pic:nvPicPr>
-                    <pic:cNvPr id="0" name="Picture 6" descr="Macintosh HD:Users:Aeolus:Desktop:acn_bpn_live.png"/>
+                    <pic:cNvPr id="0" name="Picture 3" descr="Macintosh HD:Users:Aeolus:Desktop:Screen shot 2014-02-03 at 5.20.00 PM.png"/>
                     <pic:cNvPicPr>
                       <a:picLocks noChangeAspect="1" noChangeArrowheads="1"/>
                     </pic:cNvPicPr>
@@ -2141,7 +2587,7 @@
                   <pic:spPr bwMode="auto">
                     <a:xfrm>
                       <a:off x="0" y="0"/>
-                      <a:ext cx="3886617" cy="4283372"/>
+                      <a:ext cx="3751286" cy="3541037"/>
                     </a:xfrm>
                     <a:prstGeom prst="rect">
                       <a:avLst/>
@@ -2157,60 +2603,9 @@
           </wp:inline>
         </w:drawing>
       </w:r>
-      <w:r>
-        <w:rPr>
-          <w:noProof/>
-        </w:rPr>
-        <w:drawing>
-          <wp:inline distT="0" distB="0" distL="0" distR="0" wp14:anchorId="1C234ACF" wp14:editId="0CA08FF3">
-            <wp:extent cx="3888463" cy="4245713"/>
-            <wp:effectExtent l="0" t="0" r="0" b="0"/>
-            <wp:docPr id="9" name="Picture 9" descr="Macintosh HD:Users:Aeolus:Desktop:acn_bpn_sen.png"/>
-            <wp:cNvGraphicFramePr>
-              <a:graphicFrameLocks xmlns:a="http://schemas.openxmlformats.org/drawingml/2006/main" noChangeAspect="1"/>
-            </wp:cNvGraphicFramePr>
-            <a:graphic xmlns:a="http://schemas.openxmlformats.org/drawingml/2006/main">
-              <a:graphicData uri="http://schemas.openxmlformats.org/drawingml/2006/picture">
-                <pic:pic xmlns:pic="http://schemas.openxmlformats.org/drawingml/2006/picture">
-                  <pic:nvPicPr>
-                    <pic:cNvPr id="0" name="Picture 7" descr="Macintosh HD:Users:Aeolus:Desktop:acn_bpn_sen.png"/>
-                    <pic:cNvPicPr>
-                      <a:picLocks noChangeAspect="1" noChangeArrowheads="1"/>
-                    </pic:cNvPicPr>
-                  </pic:nvPicPr>
-                  <pic:blipFill>
-                    <a:blip r:embed="rId16">
-                      <a:extLst>
-                        <a:ext uri="{28A0092B-C50C-407E-A947-70E740481C1C}">
-                          <a14:useLocalDpi xmlns:a14="http://schemas.microsoft.com/office/drawing/2010/main" val="0"/>
-                        </a:ext>
-                      </a:extLst>
-                    </a:blip>
-                    <a:srcRect/>
-                    <a:stretch>
-                      <a:fillRect/>
-                    </a:stretch>
-                  </pic:blipFill>
-                  <pic:spPr bwMode="auto">
-                    <a:xfrm>
-                      <a:off x="0" y="0"/>
-                      <a:ext cx="3888811" cy="4246093"/>
-                    </a:xfrm>
-                    <a:prstGeom prst="rect">
-                      <a:avLst/>
-                    </a:prstGeom>
-                    <a:noFill/>
-                    <a:ln>
-                      <a:noFill/>
-                    </a:ln>
-                  </pic:spPr>
-                </pic:pic>
-              </a:graphicData>
-            </a:graphic>
-          </wp:inline>
-        </w:drawing>
-      </w:r>
-    </w:p>
+    </w:p>
+    <w:p/>
+    <w:p/>
     <w:p>
       <w:r>
         <w:br w:type="page"/>
@@ -2225,7 +2620,6 @@
           <w:pgMar w:top="1800" w:right="1440" w:bottom="1800" w:left="1440" w:header="720" w:footer="720" w:gutter="0"/>
           <w:cols w:space="720"/>
           <w:docGrid w:linePitch="360"/>
-          <w:printerSettings r:id="rId17"/>
         </w:sectPr>
       </w:pPr>
     </w:p>
@@ -3240,7 +3634,7 @@
 
 <file path=word/comments.xml><?xml version="1.0" encoding="utf-8"?>
 <w:comments xmlns:wpc="http://schemas.microsoft.com/office/word/2010/wordprocessingCanvas" xmlns:mo="http://schemas.microsoft.com/office/mac/office/2008/main" xmlns:mc="http://schemas.openxmlformats.org/markup-compatibility/2006" xmlns:mv="urn:schemas-microsoft-com:mac:vml" xmlns:o="urn:schemas-microsoft-com:office:office" xmlns:r="http://schemas.openxmlformats.org/officeDocument/2006/relationships" xmlns:m="http://schemas.openxmlformats.org/officeDocument/2006/math" xmlns:v="urn:schemas-microsoft-com:vml" xmlns:wp14="http://schemas.microsoft.com/office/word/2010/wordprocessingDrawing" xmlns:wp="http://schemas.openxmlformats.org/drawingml/2006/wordprocessingDrawing" xmlns:w10="urn:schemas-microsoft-com:office:word" xmlns:w="http://schemas.openxmlformats.org/wordprocessingml/2006/main" xmlns:w14="http://schemas.microsoft.com/office/word/2010/wordml" xmlns:wpg="http://schemas.microsoft.com/office/word/2010/wordprocessingGroup" xmlns:wpi="http://schemas.microsoft.com/office/word/2010/wordprocessingInk" xmlns:wne="http://schemas.microsoft.com/office/word/2006/wordml" xmlns:wps="http://schemas.microsoft.com/office/word/2010/wordprocessingShape" mc:Ignorable="w14 wp14">
-  <w:comment w:id="0" w:author="Matthew K. Lau" w:date="2014-02-03T18:06:00Z" w:initials="MKL">
+  <w:comment w:id="1" w:author="Matthew K. Lau" w:date="2014-02-03T18:06:00Z" w:initials="MKL">
     <w:p>
       <w:pPr>
         <w:pStyle w:val="CommentText"/>
@@ -3252,14 +3646,11 @@
         <w:annotationRef/>
       </w:r>
       <w:r>
-        <w:t xml:space="preserve">That is, genetic diversity can create nestedness by influencing community composition. </w:t>
-      </w:r>
-      <w:r>
-        <w:t xml:space="preserve">This is a potentially overlooked effect of genetic variation acting on communities. </w:t>
+        <w:t xml:space="preserve">That is, genetic diversity can create nestedness by influencing community composition. This is a potentially overlooked effect of genetic variation acting on communities. </w:t>
       </w:r>
     </w:p>
   </w:comment>
-  <w:comment w:id="1" w:author="Matthew K. Lau" w:date="2014-02-03T18:06:00Z" w:initials="MKL">
+  <w:comment w:id="2" w:author="Matthew K. Lau" w:date="2014-02-03T18:06:00Z" w:initials="MKL">
     <w:p>
       <w:pPr>
         <w:pStyle w:val="CommentText"/>
@@ -3273,11 +3664,272 @@
       <w:r>
         <w:t xml:space="preserve">I.e. selection on genotypes can alter the structure of the interaction network. </w:t>
       </w:r>
-      <w:bookmarkStart w:id="2" w:name="_GoBack"/>
-      <w:bookmarkEnd w:id="2"/>
     </w:p>
   </w:comment>
-  <w:comment w:id="3" w:author="Matthew K. Lau" w:date="2014-01-29T16:22:00Z" w:initials="MKL">
+  <w:comment w:id="3" w:author="Matthew K. Lau" w:date="2014-02-05T14:14:00Z" w:initials="MKL">
+    <w:p>
+      <w:pPr>
+        <w:pStyle w:val="CommentText"/>
+      </w:pPr>
+      <w:r>
+        <w:rPr>
+          <w:rStyle w:val="CommentReference"/>
+        </w:rPr>
+        <w:annotationRef/>
+      </w:r>
+      <w:r>
+        <w:t>Relentless evolution.</w:t>
+      </w:r>
+    </w:p>
+  </w:comment>
+  <w:comment w:id="4" w:author="Matthew K. Lau" w:date="2014-02-05T10:41:00Z" w:initials="MKL">
+    <w:p>
+      <w:pPr>
+        <w:pStyle w:val="CommentText"/>
+      </w:pPr>
+      <w:r>
+        <w:rPr>
+          <w:rStyle w:val="CommentReference"/>
+        </w:rPr>
+        <w:annotationRef/>
+      </w:r>
+      <w:r>
+        <w:t>Relentless Evolution pg. 344, paragraph 2.</w:t>
+      </w:r>
+    </w:p>
+  </w:comment>
+  <w:comment w:id="5" w:author="Matthew K. Lau" w:date="2014-02-05T12:10:00Z" w:initials="MKL">
+    <w:p>
+      <w:pPr>
+        <w:pStyle w:val="CommentText"/>
+      </w:pPr>
+      <w:r>
+        <w:rPr>
+          <w:rStyle w:val="CommentReference"/>
+        </w:rPr>
+        <w:annotationRef/>
+      </w:r>
+      <w:r>
+        <w:t xml:space="preserve">Indirect effects are important </w:t>
+      </w:r>
+    </w:p>
+    <w:p>
+      <w:pPr>
+        <w:pStyle w:val="CommentText"/>
+      </w:pPr>
+    </w:p>
+    <w:p>
+      <w:pPr>
+        <w:pStyle w:val="CommentText"/>
+      </w:pPr>
+      <w:r>
+        <w:t>Dominance of Indirect Causality in Ecosystems Author(s): Masahiko Higashi and Bernard C. Patten Source: The American Naturalist, Vol. 133, No. 2 (Feb., 1989), pp. 288-302 Published by: The University of Chicago Press for The American Society of Naturalists Stable URL: http://www.jstor.org/stable/2462306 .</w:t>
+      </w:r>
+    </w:p>
+    <w:p>
+      <w:pPr>
+        <w:pStyle w:val="CommentText"/>
+      </w:pPr>
+      <w:r>
+        <w:t>Accessed: 10/01/2011 11:17</w:t>
+      </w:r>
+    </w:p>
+  </w:comment>
+  <w:comment w:id="6" w:author="Matthew K. Lau" w:date="2014-02-05T13:35:00Z" w:initials="MKL">
+    <w:p>
+      <w:pPr>
+        <w:pStyle w:val="CommentText"/>
+      </w:pPr>
+      <w:r>
+        <w:rPr>
+          <w:rStyle w:val="CommentReference"/>
+        </w:rPr>
+        <w:annotationRef/>
+      </w:r>
+    </w:p>
+    <w:p>
+      <w:pPr>
+        <w:pStyle w:val="CommentText"/>
+      </w:pPr>
+      <w:r>
+        <w:t>http://biology.unm.edu/jhbrown/Documents/Publications/Patterson&amp;Brown1991JBG.pdf</w:t>
+      </w:r>
+    </w:p>
+  </w:comment>
+  <w:comment w:id="7" w:author="Matthew K. Lau" w:date="2014-02-05T13:54:00Z" w:initials="MKL">
+    <w:p>
+      <w:pPr>
+        <w:pStyle w:val="CommentText"/>
+      </w:pPr>
+      <w:r>
+        <w:rPr>
+          <w:rStyle w:val="CommentReference"/>
+        </w:rPr>
+        <w:annotationRef/>
+      </w:r>
+    </w:p>
+    <w:p>
+      <w:pPr>
+        <w:pStyle w:val="CommentText"/>
+      </w:pPr>
+    </w:p>
+    <w:p>
+      <w:pPr>
+        <w:pStyle w:val="CommentText"/>
+      </w:pPr>
+    </w:p>
+    <w:p>
+      <w:pPr>
+        <w:pStyle w:val="CommentText"/>
+      </w:pPr>
+    </w:p>
+    <w:p>
+      <w:pPr>
+        <w:pStyle w:val="CommentText"/>
+      </w:pPr>
+      <w:r>
+        <w:t xml:space="preserve">Wimpe et al. </w:t>
+      </w:r>
+      <w:r>
+        <w:t>Conserving plant genetic diversity for dependent animal communities</w:t>
+      </w:r>
+      <w:r>
+        <w:t>.</w:t>
+      </w:r>
+    </w:p>
+    <w:p>
+      <w:pPr>
+        <w:pStyle w:val="CommentText"/>
+      </w:pPr>
+      <w:r>
+        <w:t>Ecology Letters, (2004) 7: 776–780</w:t>
+      </w:r>
+    </w:p>
+  </w:comment>
+  <w:comment w:id="8" w:author="Matthew K. Lau" w:date="2014-02-05T16:23:00Z" w:initials="MKL">
+    <w:p>
+      <w:pPr>
+        <w:pStyle w:val="CommentText"/>
+      </w:pPr>
+      <w:r>
+        <w:rPr>
+          <w:rStyle w:val="CommentReference"/>
+        </w:rPr>
+        <w:annotationRef/>
+      </w:r>
+      <w:r>
+        <w:t>Relentless Evolution pg. 344, paragraph 2.</w:t>
+      </w:r>
+    </w:p>
+  </w:comment>
+  <w:comment w:id="9" w:author="Matthew K. Lau" w:date="2014-02-05T15:04:00Z" w:initials="MKL">
+    <w:p>
+      <w:pPr>
+        <w:pStyle w:val="CommentText"/>
+      </w:pPr>
+      <w:r>
+        <w:rPr>
+          <w:rStyle w:val="CommentReference"/>
+        </w:rPr>
+        <w:annotationRef/>
+      </w:r>
+      <w:r>
+        <w:t>Figure 1. Show live leaf genotype-species network.</w:t>
+      </w:r>
+    </w:p>
+  </w:comment>
+  <w:comment w:id="10" w:author="Matthew K. Lau" w:date="2014-02-05T15:05:00Z" w:initials="MKL">
+    <w:p>
+      <w:pPr>
+        <w:pStyle w:val="CommentText"/>
+      </w:pPr>
+      <w:r>
+        <w:rPr>
+          <w:rStyle w:val="CommentReference"/>
+        </w:rPr>
+        <w:annotationRef/>
+      </w:r>
+      <w:r>
+        <w:t xml:space="preserve">NMDS ordination </w:t>
+      </w:r>
+    </w:p>
+  </w:comment>
+  <w:comment w:id="11" w:author="Matthew K. Lau" w:date="2014-02-05T15:05:00Z" w:initials="MKL">
+    <w:p>
+      <w:pPr>
+        <w:pStyle w:val="CommentText"/>
+      </w:pPr>
+      <w:r>
+        <w:rPr>
+          <w:rStyle w:val="CommentReference"/>
+        </w:rPr>
+        <w:annotationRef/>
+      </w:r>
+      <w:r>
+        <w:rPr>
+          <w:rStyle w:val="CommentReference"/>
+        </w:rPr>
+        <w:t>Unipartite network</w:t>
+      </w:r>
+    </w:p>
+  </w:comment>
+  <w:comment w:id="12" w:author="Matthew K. Lau" w:date="2014-02-05T15:07:00Z" w:initials="MKL">
+    <w:p>
+      <w:pPr>
+        <w:pStyle w:val="CommentText"/>
+      </w:pPr>
+      <w:r>
+        <w:rPr>
+          <w:rStyle w:val="CommentReference"/>
+        </w:rPr>
+        <w:annotationRef/>
+      </w:r>
+      <w:r>
+        <w:t xml:space="preserve">Figure. </w:t>
+      </w:r>
+    </w:p>
+    <w:p>
+      <w:pPr>
+        <w:pStyle w:val="CommentText"/>
+      </w:pPr>
+      <w:r>
+        <w:t>- Genotype variation of total and 0,1,2 and gall leaves among genotypes</w:t>
+      </w:r>
+    </w:p>
+  </w:comment>
+  <w:comment w:id="13" w:author="Matthew K. Lau" w:date="2014-02-05T14:55:00Z" w:initials="MKL">
+    <w:p>
+      <w:pPr>
+        <w:pStyle w:val="CommentText"/>
+      </w:pPr>
+      <w:r>
+        <w:rPr>
+          <w:rStyle w:val="CommentReference"/>
+        </w:rPr>
+        <w:annotationRef/>
+      </w:r>
+      <w:r>
+        <w:t>This is likely marginal because the main difference among genotypes was 3 gall leaves, which are rarer than either 1 or 2 gall leaves.</w:t>
+      </w:r>
+    </w:p>
+  </w:comment>
+  <w:comment w:id="14" w:author="Matthew K. Lau" w:date="2014-02-05T15:02:00Z" w:initials="MKL">
+    <w:p>
+      <w:pPr>
+        <w:pStyle w:val="CommentText"/>
+      </w:pPr>
+      <w:r>
+        <w:rPr>
+          <w:rStyle w:val="CommentReference"/>
+        </w:rPr>
+        <w:annotationRef/>
+      </w:r>
+      <w:r>
+        <w:t>Cite Tom’s early work with P. betae galls and Williams and Whitham 1981.</w:t>
+      </w:r>
+    </w:p>
+  </w:comment>
+  <w:comment w:id="15" w:author="Matthew K. Lau" w:date="2014-02-05T13:53:00Z" w:initials="MKL">
     <w:p>
       <w:pPr>
         <w:pStyle w:val="CommentText"/>
@@ -3370,7 +4022,7 @@
       </w:r>
     </w:p>
   </w:comment>
-  <w:comment w:id="4" w:author="Matthew K. Lau" w:date="2014-02-03T17:49:00Z" w:initials="MKL">
+  <w:comment w:id="16" w:author="Matthew K. Lau" w:date="2014-02-03T17:49:00Z" w:initials="MKL">
     <w:p>
       <w:pPr>
         <w:pStyle w:val="CommentText"/>
@@ -4431,7 +5083,6 @@
     <w:basedOn w:val="Normal"/>
     <w:link w:val="CommentTextChar"/>
     <w:uiPriority w:val="99"/>
-    <w:semiHidden/>
     <w:unhideWhenUsed/>
     <w:rsid w:val="00C34AE3"/>
   </w:style>
@@ -4440,7 +5091,6 @@
     <w:basedOn w:val="DefaultParagraphFont"/>
     <w:link w:val="CommentText"/>
     <w:uiPriority w:val="99"/>
-    <w:semiHidden/>
     <w:rsid w:val="00C34AE3"/>
   </w:style>
   <w:style w:type="paragraph" w:styleId="CommentSubject">
@@ -4753,7 +5403,6 @@
     <w:basedOn w:val="Normal"/>
     <w:link w:val="CommentTextChar"/>
     <w:uiPriority w:val="99"/>
-    <w:semiHidden/>
     <w:unhideWhenUsed/>
     <w:rsid w:val="00C34AE3"/>
   </w:style>
@@ -4762,7 +5411,6 @@
     <w:basedOn w:val="DefaultParagraphFont"/>
     <w:link w:val="CommentText"/>
     <w:uiPriority w:val="99"/>
-    <w:semiHidden/>
     <w:rsid w:val="00C34AE3"/>
   </w:style>
   <w:style w:type="paragraph" w:styleId="CommentSubject">
@@ -5162,7 +5810,7 @@
 </file>
 
 <file path=customXml/itemProps1.xml><?xml version="1.0" encoding="utf-8"?>
-<ds:datastoreItem xmlns:ds="http://schemas.openxmlformats.org/officeDocument/2006/customXml" ds:itemID="{65FB7798-99EF-EB4F-AEC4-2BFA1CAF7638}">
+<ds:datastoreItem xmlns:ds="http://schemas.openxmlformats.org/officeDocument/2006/customXml" ds:itemID="{FDE7C654-1176-184D-98F2-08D9BAA2801F}">
   <ds:schemaRefs>
     <ds:schemaRef ds:uri="http://schemas.openxmlformats.org/officeDocument/2006/bibliography"/>
   </ds:schemaRefs>

</xml_diff>

<commit_message>
sgn - introduction, methods, results
</commit_message>
<xml_diff>
--- a/manuscripts/Lau_acn.docx
+++ b/manuscripts/Lau_acn.docx
@@ -1050,7 +1050,21 @@
         <w:t>.</w:t>
       </w:r>
       <w:r>
-        <w:t xml:space="preserve"> In addition, plant genetic similarity has also been shown to the similarity of the communities of arthropods associated with cottonwoods (Bangert et al. 2005) and eucalypts (</w:t>
+        <w:t xml:space="preserve"> In addition, plant genetic similarity has also been shown to the similarity of the communities of arthropods associated with cottonwoods (</w:t>
+      </w:r>
+      <w:commentRangeStart w:id="8"/>
+      <w:r>
+        <w:t>Bangert et al. 2005</w:t>
+      </w:r>
+      <w:commentRangeEnd w:id="8"/>
+      <w:r>
+        <w:rPr>
+          <w:rStyle w:val="CommentReference"/>
+        </w:rPr>
+        <w:commentReference w:id="8"/>
+      </w:r>
+      <w:r>
+        <w:t>) and eucalypts (</w:t>
       </w:r>
       <w:r>
         <w:t>Barbour et al. 2011</w:t>
@@ -1089,13 +1103,13 @@
       <w:r>
         <w:t xml:space="preserve">Bailey et al. 2007, </w:t>
       </w:r>
-      <w:commentRangeStart w:id="8"/>
+      <w:commentRangeStart w:id="10"/>
       <w:r>
         <w:t>Bolnick et al. 2011, Moya-Larano 2011 and Pires 2011</w:t>
       </w:r>
-      <w:commentRangeEnd w:id="8"/>
-      <w:r>
-        <w:commentReference w:id="8"/>
+      <w:commentRangeEnd w:id="10"/>
+      <w:r>
+        <w:commentReference w:id="10"/>
       </w:r>
       <w:r>
         <w:t>.</w:t>
@@ -1103,8 +1117,6 @@
       <w:r>
         <w:t xml:space="preserve"> </w:t>
       </w:r>
-      <w:bookmarkStart w:id="9" w:name="_GoBack"/>
-      <w:bookmarkEnd w:id="9"/>
     </w:p>
     <w:p>
       <w:pPr>
@@ -1506,16 +1518,16 @@
         </w:numPr>
         <w:spacing w:line="480" w:lineRule="auto"/>
       </w:pPr>
-      <w:commentRangeStart w:id="10"/>
+      <w:commentRangeStart w:id="11"/>
       <w:r>
         <w:t>Living</w:t>
       </w:r>
-      <w:commentRangeEnd w:id="10"/>
+      <w:commentRangeEnd w:id="11"/>
       <w:r>
         <w:rPr>
           <w:rStyle w:val="CommentReference"/>
         </w:rPr>
-        <w:commentReference w:id="10"/>
+        <w:commentReference w:id="11"/>
       </w:r>
       <w:r>
         <w:t xml:space="preserve"> but not senesced genotype-herbivore bipartite network structure was significantly nested </w:t>
@@ -1604,16 +1616,16 @@
         </w:numPr>
         <w:spacing w:line="480" w:lineRule="auto"/>
       </w:pPr>
-      <w:commentRangeStart w:id="11"/>
+      <w:commentRangeStart w:id="12"/>
       <w:r>
         <w:t>Genotype</w:t>
       </w:r>
-      <w:commentRangeEnd w:id="11"/>
+      <w:commentRangeEnd w:id="12"/>
       <w:r>
         <w:rPr>
           <w:rStyle w:val="CommentReference"/>
         </w:rPr>
-        <w:commentReference w:id="11"/>
+        <w:commentReference w:id="12"/>
       </w:r>
       <w:r>
         <w:t xml:space="preserve"> affected composition (relativized by species max) of living leaves (</w:t>
@@ -1674,16 +1686,16 @@
       <w:r>
         <w:t xml:space="preserve">Both living and senesced leaves showed significant co-occurrence patterns with high amounts of community </w:t>
       </w:r>
-      <w:commentRangeStart w:id="12"/>
+      <w:commentRangeStart w:id="13"/>
       <w:r>
         <w:t>aggregation</w:t>
       </w:r>
-      <w:commentRangeEnd w:id="12"/>
+      <w:commentRangeEnd w:id="13"/>
       <w:r>
         <w:rPr>
           <w:rStyle w:val="CommentReference"/>
         </w:rPr>
-        <w:commentReference w:id="12"/>
+        <w:commentReference w:id="13"/>
       </w:r>
     </w:p>
     <w:p>
@@ -1818,19 +1830,19 @@
         </w:rPr>
         <w:t xml:space="preserve">Pemphigus </w:t>
       </w:r>
-      <w:commentRangeStart w:id="13"/>
+      <w:commentRangeStart w:id="14"/>
       <w:r>
         <w:rPr>
           <w:i/>
         </w:rPr>
         <w:t>betae</w:t>
       </w:r>
-      <w:commentRangeEnd w:id="13"/>
+      <w:commentRangeEnd w:id="14"/>
       <w:r>
         <w:rPr>
           <w:rStyle w:val="CommentReference"/>
         </w:rPr>
-        <w:commentReference w:id="13"/>
+        <w:commentReference w:id="14"/>
       </w:r>
     </w:p>
     <w:p>
@@ -1994,7 +2006,7 @@
       <w:r>
         <w:t xml:space="preserve">=3.32, </w:t>
       </w:r>
-      <w:commentRangeStart w:id="14"/>
+      <w:commentRangeStart w:id="15"/>
       <w:r>
         <w:rPr>
           <w:i/>
@@ -2004,12 +2016,12 @@
       <w:r>
         <w:t>=0.07</w:t>
       </w:r>
-      <w:commentRangeEnd w:id="14"/>
+      <w:commentRangeEnd w:id="15"/>
       <w:r>
         <w:rPr>
           <w:rStyle w:val="CommentReference"/>
         </w:rPr>
-        <w:commentReference w:id="14"/>
+        <w:commentReference w:id="15"/>
       </w:r>
       <w:r>
         <w:t>)</w:t>
@@ -2027,19 +2039,19 @@
       <w:r>
         <w:t xml:space="preserve">The </w:t>
       </w:r>
-      <w:commentRangeStart w:id="15"/>
+      <w:commentRangeStart w:id="16"/>
       <w:r>
         <w:t>frequency</w:t>
       </w:r>
       <w:r>
         <w:t xml:space="preserve"> </w:t>
       </w:r>
-      <w:commentRangeEnd w:id="15"/>
+      <w:commentRangeEnd w:id="16"/>
       <w:r>
         <w:rPr>
           <w:rStyle w:val="CommentReference"/>
         </w:rPr>
-        <w:commentReference w:id="15"/>
+        <w:commentReference w:id="16"/>
       </w:r>
       <w:r>
         <w:t>of leaves with gall free and single gall leaves</w:t>
@@ -2101,24 +2113,24 @@
         <w:spacing w:line="480" w:lineRule="auto"/>
         <w:ind w:left="0"/>
       </w:pPr>
-      <w:commentRangeStart w:id="16"/>
       <w:commentRangeStart w:id="17"/>
+      <w:commentRangeStart w:id="18"/>
       <w:r>
         <w:t>Discussion</w:t>
       </w:r>
-      <w:commentRangeEnd w:id="16"/>
+      <w:commentRangeEnd w:id="17"/>
       <w:r>
         <w:rPr>
           <w:rStyle w:val="CommentReference"/>
         </w:rPr>
-        <w:commentReference w:id="16"/>
-      </w:r>
-      <w:commentRangeEnd w:id="17"/>
+        <w:commentReference w:id="17"/>
+      </w:r>
+      <w:commentRangeEnd w:id="18"/>
       <w:r>
         <w:rPr>
           <w:rStyle w:val="CommentReference"/>
         </w:rPr>
-        <w:commentReference w:id="17"/>
+        <w:commentReference w:id="18"/>
       </w:r>
     </w:p>
     <w:p>
@@ -2500,7 +2512,7 @@
       </w:r>
     </w:p>
     <w:p>
-      <w:commentRangeStart w:id="18"/>
+      <w:commentRangeStart w:id="19"/>
       <w:r>
         <w:rPr>
           <w:noProof/>
@@ -2554,12 +2566,12 @@
           </wp:inline>
         </w:drawing>
       </w:r>
-      <w:commentRangeEnd w:id="18"/>
+      <w:commentRangeEnd w:id="19"/>
       <w:r>
         <w:rPr>
           <w:rStyle w:val="CommentReference"/>
         </w:rPr>
-        <w:commentReference w:id="18"/>
+        <w:commentReference w:id="19"/>
       </w:r>
     </w:p>
     <w:p/>
@@ -3865,7 +3877,7 @@
       </w:r>
     </w:p>
   </w:comment>
-  <w:comment w:id="8" w:author="Matthew K. Lau" w:date="2014-02-05T16:23:00Z" w:initials="MKL">
+  <w:comment w:id="8" w:author="Matthew K. Lau" w:date="2014-02-10T10:31:00Z" w:initials="MKL">
     <w:p>
       <w:pPr>
         <w:pStyle w:val="CommentText"/>
@@ -3877,11 +3889,29 @@
         <w:annotationRef/>
       </w:r>
       <w:r>
+        <w:t>Synthesize with Rezende 2007</w:t>
+      </w:r>
+      <w:bookmarkStart w:id="9" w:name="_GoBack"/>
+      <w:bookmarkEnd w:id="9"/>
+    </w:p>
+  </w:comment>
+  <w:comment w:id="10" w:author="Matthew K. Lau" w:date="2014-02-05T16:23:00Z" w:initials="MKL">
+    <w:p>
+      <w:pPr>
+        <w:pStyle w:val="CommentText"/>
+      </w:pPr>
+      <w:r>
+        <w:rPr>
+          <w:rStyle w:val="CommentReference"/>
+        </w:rPr>
+        <w:annotationRef/>
+      </w:r>
+      <w:r>
         <w:t>Relentless Evolution pg. 344, paragraph 2.</w:t>
       </w:r>
     </w:p>
   </w:comment>
-  <w:comment w:id="10" w:author="Matthew K. Lau" w:date="2014-02-05T15:04:00Z" w:initials="MKL">
+  <w:comment w:id="11" w:author="Matthew K. Lau" w:date="2014-02-05T15:04:00Z" w:initials="MKL">
     <w:p>
       <w:pPr>
         <w:pStyle w:val="CommentText"/>
@@ -3894,22 +3924,6 @@
       </w:r>
       <w:r>
         <w:t>Figure 1. Show live leaf genotype-species network.</w:t>
-      </w:r>
-    </w:p>
-  </w:comment>
-  <w:comment w:id="11" w:author="Matthew K. Lau" w:date="2014-02-05T15:05:00Z" w:initials="MKL">
-    <w:p>
-      <w:pPr>
-        <w:pStyle w:val="CommentText"/>
-      </w:pPr>
-      <w:r>
-        <w:rPr>
-          <w:rStyle w:val="CommentReference"/>
-        </w:rPr>
-        <w:annotationRef/>
-      </w:r>
-      <w:r>
-        <w:t xml:space="preserve">NMDS ordination </w:t>
       </w:r>
     </w:p>
   </w:comment>
@@ -3925,14 +3939,30 @@
         <w:annotationRef/>
       </w:r>
       <w:r>
+        <w:t xml:space="preserve">NMDS ordination </w:t>
+      </w:r>
+    </w:p>
+  </w:comment>
+  <w:comment w:id="13" w:author="Matthew K. Lau" w:date="2014-02-05T15:05:00Z" w:initials="MKL">
+    <w:p>
+      <w:pPr>
+        <w:pStyle w:val="CommentText"/>
+      </w:pPr>
+      <w:r>
         <w:rPr>
           <w:rStyle w:val="CommentReference"/>
         </w:rPr>
+        <w:annotationRef/>
+      </w:r>
+      <w:r>
+        <w:rPr>
+          <w:rStyle w:val="CommentReference"/>
+        </w:rPr>
         <w:t>Unipartite network</w:t>
       </w:r>
     </w:p>
   </w:comment>
-  <w:comment w:id="13" w:author="Matthew K. Lau" w:date="2014-02-05T15:07:00Z" w:initials="MKL">
+  <w:comment w:id="14" w:author="Matthew K. Lau" w:date="2014-02-05T15:07:00Z" w:initials="MKL">
     <w:p>
       <w:pPr>
         <w:pStyle w:val="CommentText"/>
@@ -3956,7 +3986,7 @@
       </w:r>
     </w:p>
   </w:comment>
-  <w:comment w:id="14" w:author="Matthew K. Lau" w:date="2014-02-05T14:55:00Z" w:initials="MKL">
+  <w:comment w:id="15" w:author="Matthew K. Lau" w:date="2014-02-05T14:55:00Z" w:initials="MKL">
     <w:p>
       <w:pPr>
         <w:pStyle w:val="CommentText"/>
@@ -3972,7 +4002,7 @@
       </w:r>
     </w:p>
   </w:comment>
-  <w:comment w:id="15" w:author="Matthew K. Lau" w:date="2014-02-05T15:02:00Z" w:initials="MKL">
+  <w:comment w:id="16" w:author="Matthew K. Lau" w:date="2014-02-05T15:02:00Z" w:initials="MKL">
     <w:p>
       <w:pPr>
         <w:pStyle w:val="CommentText"/>
@@ -3988,7 +4018,7 @@
       </w:r>
     </w:p>
   </w:comment>
-  <w:comment w:id="16" w:author="Matthew K. Lau" w:date="2014-02-05T13:53:00Z" w:initials="MKL">
+  <w:comment w:id="17" w:author="Matthew K. Lau" w:date="2014-02-05T13:53:00Z" w:initials="MKL">
     <w:p>
       <w:pPr>
         <w:pStyle w:val="CommentText"/>
@@ -4081,7 +4111,7 @@
       </w:r>
     </w:p>
   </w:comment>
-  <w:comment w:id="17" w:author="Matthew K. Lau" w:date="2014-02-06T11:20:00Z" w:initials="MKL">
+  <w:comment w:id="18" w:author="Matthew K. Lau" w:date="2014-02-06T11:20:00Z" w:initials="MKL">
     <w:p>
       <w:pPr>
         <w:pStyle w:val="CommentText"/>
@@ -4292,7 +4322,7 @@
       </w:r>
     </w:p>
   </w:comment>
-  <w:comment w:id="18" w:author="Matthew K. Lau" w:date="2014-02-03T17:49:00Z" w:initials="MKL">
+  <w:comment w:id="19" w:author="Matthew K. Lau" w:date="2014-02-03T17:49:00Z" w:initials="MKL">
     <w:p>
       <w:pPr>
         <w:pStyle w:val="CommentText"/>
@@ -4406,7 +4436,7 @@
         <w:rStyle w:val="PageNumber"/>
         <w:noProof/>
       </w:rPr>
-      <w:t>5</w:t>
+      <w:t>1</w:t>
     </w:r>
     <w:r>
       <w:rPr>
@@ -6116,7 +6146,7 @@
 </file>
 
 <file path=customXml/itemProps1.xml><?xml version="1.0" encoding="utf-8"?>
-<ds:datastoreItem xmlns:ds="http://schemas.openxmlformats.org/officeDocument/2006/customXml" ds:itemID="{AC6EA80B-BC3A-BF43-9F5C-73076E0D370F}">
+<ds:datastoreItem xmlns:ds="http://schemas.openxmlformats.org/officeDocument/2006/customXml" ds:itemID="{33D4C432-801C-0742-AEFF-5B9E11253EF0}">
   <ds:schemaRefs>
     <ds:schemaRef ds:uri="http://schemas.openxmlformats.org/officeDocument/2006/bibliography"/>
   </ds:schemaRefs>

</xml_diff>